<commit_message>
+ tranfer activity, + tranfer sequence
</commit_message>
<xml_diff>
--- a/lab01/atm-diagram.docx
+++ b/lab01/atm-diagram.docx
@@ -31,6 +31,880 @@
         </w:rPr>
         <w:t>UML diagrams for ATM application</w:t>
       </w:r>
+    </w:p>
+    <w:p>
+      <w:pPr>
+        <w:spacing w:after="0" w:line="240" w:lineRule="auto"/>
+        <w:rPr>
+          <w:rFonts w:ascii="Roboto" w:eastAsia="Times New Roman" w:hAnsi="Roboto" w:cs="Arial"/>
+          <w:b/>
+          <w:bCs/>
+          <w:color w:val="000000"/>
+          <w:kern w:val="0"/>
+          <w:sz w:val="36"/>
+          <w:szCs w:val="36"/>
+          <w:lang w:eastAsia="vi-VN"/>
+          <w14:ligatures w14:val="none"/>
+        </w:rPr>
+      </w:pPr>
+    </w:p>
+    <w:sdt>
+      <w:sdtPr>
+        <w:id w:val="2127417769"/>
+        <w:docPartObj>
+          <w:docPartGallery w:val="Table of Contents"/>
+          <w:docPartUnique/>
+        </w:docPartObj>
+      </w:sdtPr>
+      <w:sdtEndPr>
+        <w:rPr>
+          <w:rFonts w:asciiTheme="minorHAnsi" w:eastAsiaTheme="minorHAnsi" w:hAnsiTheme="minorHAnsi" w:cstheme="minorBidi"/>
+          <w:b/>
+          <w:bCs/>
+          <w:color w:val="auto"/>
+          <w:kern w:val="2"/>
+          <w:sz w:val="22"/>
+          <w:szCs w:val="22"/>
+          <w:lang w:eastAsia="en-US"/>
+          <w14:ligatures w14:val="standardContextual"/>
+        </w:rPr>
+      </w:sdtEndPr>
+      <w:sdtContent>
+        <w:p>
+          <w:pPr>
+            <w:pStyle w:val="uMucluc"/>
+          </w:pPr>
+          <w:r>
+            <w:t>Mục lục</w:t>
+          </w:r>
+        </w:p>
+        <w:p>
+          <w:pPr>
+            <w:pStyle w:val="Mucluc1"/>
+            <w:tabs>
+              <w:tab w:val="right" w:leader="dot" w:pos="10762"/>
+            </w:tabs>
+            <w:rPr>
+              <w:rFonts w:eastAsiaTheme="minorEastAsia"/>
+              <w:noProof/>
+              <w:sz w:val="24"/>
+              <w:szCs w:val="24"/>
+              <w:lang w:eastAsia="vi-VN"/>
+            </w:rPr>
+          </w:pPr>
+          <w:r>
+            <w:fldChar w:fldCharType="begin"/>
+          </w:r>
+          <w:r>
+            <w:instrText xml:space="preserve"> TOC \o "1-3" \h \z \u </w:instrText>
+          </w:r>
+          <w:r>
+            <w:fldChar w:fldCharType="separate"/>
+          </w:r>
+          <w:hyperlink w:anchor="_Toc156853646" w:history="1">
+            <w:r>
+              <w:rPr>
+                <w:rStyle w:val="Siuktni"/>
+                <w:rFonts w:ascii="Roboto" w:eastAsia="Times New Roman" w:hAnsi="Roboto" w:cs="Arial"/>
+                <w:b/>
+                <w:bCs/>
+                <w:noProof/>
+                <w:kern w:val="0"/>
+                <w:lang w:eastAsia="vi-VN"/>
+                <w14:ligatures w14:val="none"/>
+              </w:rPr>
+              <w:t>Use case diagram</w:t>
+            </w:r>
+            <w:r>
+              <w:rPr>
+                <w:noProof/>
+                <w:webHidden/>
+              </w:rPr>
+              <w:tab/>
+            </w:r>
+            <w:r>
+              <w:rPr>
+                <w:noProof/>
+                <w:webHidden/>
+              </w:rPr>
+              <w:fldChar w:fldCharType="begin"/>
+            </w:r>
+            <w:r>
+              <w:rPr>
+                <w:noProof/>
+                <w:webHidden/>
+              </w:rPr>
+              <w:instrText xml:space="preserve"> PAGEREF _Toc156853646 \h </w:instrText>
+            </w:r>
+            <w:r>
+              <w:rPr>
+                <w:noProof/>
+                <w:webHidden/>
+              </w:rPr>
+            </w:r>
+            <w:r>
+              <w:rPr>
+                <w:noProof/>
+                <w:webHidden/>
+              </w:rPr>
+              <w:fldChar w:fldCharType="separate"/>
+            </w:r>
+            <w:r>
+              <w:rPr>
+                <w:noProof/>
+                <w:webHidden/>
+              </w:rPr>
+              <w:t>2</w:t>
+            </w:r>
+            <w:r>
+              <w:rPr>
+                <w:noProof/>
+                <w:webHidden/>
+              </w:rPr>
+              <w:fldChar w:fldCharType="end"/>
+            </w:r>
+          </w:hyperlink>
+        </w:p>
+        <w:p>
+          <w:pPr>
+            <w:pStyle w:val="Mucluc1"/>
+            <w:tabs>
+              <w:tab w:val="right" w:leader="dot" w:pos="10762"/>
+            </w:tabs>
+            <w:rPr>
+              <w:rFonts w:eastAsiaTheme="minorEastAsia"/>
+              <w:noProof/>
+              <w:sz w:val="24"/>
+              <w:szCs w:val="24"/>
+              <w:lang w:eastAsia="vi-VN"/>
+            </w:rPr>
+          </w:pPr>
+          <w:hyperlink w:anchor="_Toc156853647" w:history="1">
+            <w:r>
+              <w:rPr>
+                <w:rStyle w:val="Siuktni"/>
+                <w:rFonts w:ascii="Roboto" w:eastAsia="Times New Roman" w:hAnsi="Roboto" w:cs="Arial"/>
+                <w:b/>
+                <w:bCs/>
+                <w:noProof/>
+                <w:kern w:val="0"/>
+                <w:lang w:eastAsia="vi-VN"/>
+                <w14:ligatures w14:val="none"/>
+              </w:rPr>
+              <w:t>Class diagrams</w:t>
+            </w:r>
+            <w:r>
+              <w:rPr>
+                <w:noProof/>
+                <w:webHidden/>
+              </w:rPr>
+              <w:tab/>
+            </w:r>
+            <w:r>
+              <w:rPr>
+                <w:noProof/>
+                <w:webHidden/>
+              </w:rPr>
+              <w:fldChar w:fldCharType="begin"/>
+            </w:r>
+            <w:r>
+              <w:rPr>
+                <w:noProof/>
+                <w:webHidden/>
+              </w:rPr>
+              <w:instrText xml:space="preserve"> PAGEREF _Toc156853647 \h </w:instrText>
+            </w:r>
+            <w:r>
+              <w:rPr>
+                <w:noProof/>
+                <w:webHidden/>
+              </w:rPr>
+            </w:r>
+            <w:r>
+              <w:rPr>
+                <w:noProof/>
+                <w:webHidden/>
+              </w:rPr>
+              <w:fldChar w:fldCharType="separate"/>
+            </w:r>
+            <w:r>
+              <w:rPr>
+                <w:noProof/>
+                <w:webHidden/>
+              </w:rPr>
+              <w:t>3</w:t>
+            </w:r>
+            <w:r>
+              <w:rPr>
+                <w:noProof/>
+                <w:webHidden/>
+              </w:rPr>
+              <w:fldChar w:fldCharType="end"/>
+            </w:r>
+          </w:hyperlink>
+        </w:p>
+        <w:p>
+          <w:pPr>
+            <w:pStyle w:val="Mucluc1"/>
+            <w:tabs>
+              <w:tab w:val="left" w:pos="480"/>
+              <w:tab w:val="right" w:leader="dot" w:pos="10762"/>
+            </w:tabs>
+            <w:rPr>
+              <w:rFonts w:eastAsiaTheme="minorEastAsia"/>
+              <w:noProof/>
+              <w:sz w:val="24"/>
+              <w:szCs w:val="24"/>
+              <w:lang w:eastAsia="vi-VN"/>
+            </w:rPr>
+          </w:pPr>
+          <w:hyperlink w:anchor="_Toc156853648" w:history="1">
+            <w:r>
+              <w:rPr>
+                <w:rStyle w:val="Siuktni"/>
+                <w:rFonts w:ascii="Roboto" w:hAnsi="Roboto"/>
+                <w:b/>
+                <w:bCs/>
+                <w:noProof/>
+              </w:rPr>
+              <w:t>1.</w:t>
+            </w:r>
+            <w:r>
+              <w:rPr>
+                <w:rFonts w:eastAsiaTheme="minorEastAsia"/>
+                <w:noProof/>
+                <w:sz w:val="24"/>
+                <w:szCs w:val="24"/>
+                <w:lang w:eastAsia="vi-VN"/>
+              </w:rPr>
+              <w:tab/>
+            </w:r>
+            <w:r>
+              <w:rPr>
+                <w:rStyle w:val="Siuktni"/>
+                <w:rFonts w:ascii="Roboto" w:hAnsi="Roboto"/>
+                <w:b/>
+                <w:bCs/>
+                <w:noProof/>
+              </w:rPr>
+              <w:t>Withdrawal</w:t>
+            </w:r>
+            <w:r>
+              <w:rPr>
+                <w:noProof/>
+                <w:webHidden/>
+              </w:rPr>
+              <w:tab/>
+            </w:r>
+            <w:r>
+              <w:rPr>
+                <w:noProof/>
+                <w:webHidden/>
+              </w:rPr>
+              <w:fldChar w:fldCharType="begin"/>
+            </w:r>
+            <w:r>
+              <w:rPr>
+                <w:noProof/>
+                <w:webHidden/>
+              </w:rPr>
+              <w:instrText xml:space="preserve"> PAGEREF _Toc156853648 \h </w:instrText>
+            </w:r>
+            <w:r>
+              <w:rPr>
+                <w:noProof/>
+                <w:webHidden/>
+              </w:rPr>
+            </w:r>
+            <w:r>
+              <w:rPr>
+                <w:noProof/>
+                <w:webHidden/>
+              </w:rPr>
+              <w:fldChar w:fldCharType="separate"/>
+            </w:r>
+            <w:r>
+              <w:rPr>
+                <w:noProof/>
+                <w:webHidden/>
+              </w:rPr>
+              <w:t>4</w:t>
+            </w:r>
+            <w:r>
+              <w:rPr>
+                <w:noProof/>
+                <w:webHidden/>
+              </w:rPr>
+              <w:fldChar w:fldCharType="end"/>
+            </w:r>
+          </w:hyperlink>
+        </w:p>
+        <w:p>
+          <w:pPr>
+            <w:pStyle w:val="Mucluc2"/>
+            <w:tabs>
+              <w:tab w:val="left" w:pos="720"/>
+              <w:tab w:val="right" w:leader="dot" w:pos="10762"/>
+            </w:tabs>
+            <w:rPr>
+              <w:rFonts w:eastAsiaTheme="minorEastAsia"/>
+              <w:noProof/>
+              <w:sz w:val="24"/>
+              <w:szCs w:val="24"/>
+              <w:lang w:eastAsia="vi-VN"/>
+            </w:rPr>
+          </w:pPr>
+          <w:hyperlink w:anchor="_Toc156853649" w:history="1">
+            <w:r>
+              <w:rPr>
+                <w:rStyle w:val="Siuktni"/>
+                <w:rFonts w:ascii="Roboto" w:hAnsi="Roboto"/>
+                <w:b/>
+                <w:bCs/>
+                <w:noProof/>
+              </w:rPr>
+              <w:t>a.</w:t>
+            </w:r>
+            <w:r>
+              <w:rPr>
+                <w:rFonts w:eastAsiaTheme="minorEastAsia"/>
+                <w:noProof/>
+                <w:sz w:val="24"/>
+                <w:szCs w:val="24"/>
+                <w:lang w:eastAsia="vi-VN"/>
+              </w:rPr>
+              <w:tab/>
+            </w:r>
+            <w:r>
+              <w:rPr>
+                <w:rStyle w:val="Siuktni"/>
+                <w:rFonts w:ascii="Roboto" w:hAnsi="Roboto"/>
+                <w:b/>
+                <w:bCs/>
+                <w:noProof/>
+              </w:rPr>
+              <w:t>Activity</w:t>
+            </w:r>
+            <w:r>
+              <w:rPr>
+                <w:noProof/>
+                <w:webHidden/>
+              </w:rPr>
+              <w:tab/>
+            </w:r>
+            <w:r>
+              <w:rPr>
+                <w:noProof/>
+                <w:webHidden/>
+              </w:rPr>
+              <w:fldChar w:fldCharType="begin"/>
+            </w:r>
+            <w:r>
+              <w:rPr>
+                <w:noProof/>
+                <w:webHidden/>
+              </w:rPr>
+              <w:instrText xml:space="preserve"> PAGEREF _Toc156853649 \h </w:instrText>
+            </w:r>
+            <w:r>
+              <w:rPr>
+                <w:noProof/>
+                <w:webHidden/>
+              </w:rPr>
+            </w:r>
+            <w:r>
+              <w:rPr>
+                <w:noProof/>
+                <w:webHidden/>
+              </w:rPr>
+              <w:fldChar w:fldCharType="separate"/>
+            </w:r>
+            <w:r>
+              <w:rPr>
+                <w:noProof/>
+                <w:webHidden/>
+              </w:rPr>
+              <w:t>4</w:t>
+            </w:r>
+            <w:r>
+              <w:rPr>
+                <w:noProof/>
+                <w:webHidden/>
+              </w:rPr>
+              <w:fldChar w:fldCharType="end"/>
+            </w:r>
+          </w:hyperlink>
+        </w:p>
+        <w:p>
+          <w:pPr>
+            <w:pStyle w:val="Mucluc2"/>
+            <w:tabs>
+              <w:tab w:val="left" w:pos="720"/>
+              <w:tab w:val="right" w:leader="dot" w:pos="10762"/>
+            </w:tabs>
+            <w:rPr>
+              <w:rFonts w:eastAsiaTheme="minorEastAsia"/>
+              <w:noProof/>
+              <w:sz w:val="24"/>
+              <w:szCs w:val="24"/>
+              <w:lang w:eastAsia="vi-VN"/>
+            </w:rPr>
+          </w:pPr>
+          <w:hyperlink w:anchor="_Toc156853650" w:history="1">
+            <w:r>
+              <w:rPr>
+                <w:rStyle w:val="Siuktni"/>
+                <w:rFonts w:ascii="Roboto" w:hAnsi="Roboto"/>
+                <w:b/>
+                <w:bCs/>
+                <w:noProof/>
+              </w:rPr>
+              <w:t>b.</w:t>
+            </w:r>
+            <w:r>
+              <w:rPr>
+                <w:rFonts w:eastAsiaTheme="minorEastAsia"/>
+                <w:noProof/>
+                <w:sz w:val="24"/>
+                <w:szCs w:val="24"/>
+                <w:lang w:eastAsia="vi-VN"/>
+              </w:rPr>
+              <w:tab/>
+            </w:r>
+            <w:r>
+              <w:rPr>
+                <w:rStyle w:val="Siuktni"/>
+                <w:rFonts w:ascii="Roboto" w:hAnsi="Roboto"/>
+                <w:b/>
+                <w:bCs/>
+                <w:noProof/>
+              </w:rPr>
+              <w:t>Sequence</w:t>
+            </w:r>
+            <w:r>
+              <w:rPr>
+                <w:noProof/>
+                <w:webHidden/>
+              </w:rPr>
+              <w:tab/>
+            </w:r>
+            <w:r>
+              <w:rPr>
+                <w:noProof/>
+                <w:webHidden/>
+              </w:rPr>
+              <w:fldChar w:fldCharType="begin"/>
+            </w:r>
+            <w:r>
+              <w:rPr>
+                <w:noProof/>
+                <w:webHidden/>
+              </w:rPr>
+              <w:instrText xml:space="preserve"> PAGEREF _Toc156853650 \h </w:instrText>
+            </w:r>
+            <w:r>
+              <w:rPr>
+                <w:noProof/>
+                <w:webHidden/>
+              </w:rPr>
+            </w:r>
+            <w:r>
+              <w:rPr>
+                <w:noProof/>
+                <w:webHidden/>
+              </w:rPr>
+              <w:fldChar w:fldCharType="separate"/>
+            </w:r>
+            <w:r>
+              <w:rPr>
+                <w:noProof/>
+                <w:webHidden/>
+              </w:rPr>
+              <w:t>5</w:t>
+            </w:r>
+            <w:r>
+              <w:rPr>
+                <w:noProof/>
+                <w:webHidden/>
+              </w:rPr>
+              <w:fldChar w:fldCharType="end"/>
+            </w:r>
+          </w:hyperlink>
+        </w:p>
+        <w:p>
+          <w:pPr>
+            <w:pStyle w:val="Mucluc1"/>
+            <w:tabs>
+              <w:tab w:val="left" w:pos="480"/>
+              <w:tab w:val="right" w:leader="dot" w:pos="10762"/>
+            </w:tabs>
+            <w:rPr>
+              <w:rFonts w:eastAsiaTheme="minorEastAsia"/>
+              <w:noProof/>
+              <w:sz w:val="24"/>
+              <w:szCs w:val="24"/>
+              <w:lang w:eastAsia="vi-VN"/>
+            </w:rPr>
+          </w:pPr>
+          <w:hyperlink w:anchor="_Toc156853651" w:history="1">
+            <w:r>
+              <w:rPr>
+                <w:rStyle w:val="Siuktni"/>
+                <w:rFonts w:ascii="Roboto" w:hAnsi="Roboto"/>
+                <w:b/>
+                <w:bCs/>
+                <w:noProof/>
+              </w:rPr>
+              <w:t>2.</w:t>
+            </w:r>
+            <w:r>
+              <w:rPr>
+                <w:rFonts w:eastAsiaTheme="minorEastAsia"/>
+                <w:noProof/>
+                <w:sz w:val="24"/>
+                <w:szCs w:val="24"/>
+                <w:lang w:eastAsia="vi-VN"/>
+              </w:rPr>
+              <w:tab/>
+            </w:r>
+            <w:r>
+              <w:rPr>
+                <w:rStyle w:val="Siuktni"/>
+                <w:rFonts w:ascii="Roboto" w:hAnsi="Roboto"/>
+                <w:b/>
+                <w:bCs/>
+                <w:noProof/>
+              </w:rPr>
+              <w:t>Tranfer</w:t>
+            </w:r>
+            <w:r>
+              <w:rPr>
+                <w:noProof/>
+                <w:webHidden/>
+              </w:rPr>
+              <w:tab/>
+            </w:r>
+            <w:r>
+              <w:rPr>
+                <w:noProof/>
+                <w:webHidden/>
+              </w:rPr>
+              <w:fldChar w:fldCharType="begin"/>
+            </w:r>
+            <w:r>
+              <w:rPr>
+                <w:noProof/>
+                <w:webHidden/>
+              </w:rPr>
+              <w:instrText xml:space="preserve"> PAGEREF _Toc156853651 \h </w:instrText>
+            </w:r>
+            <w:r>
+              <w:rPr>
+                <w:noProof/>
+                <w:webHidden/>
+              </w:rPr>
+            </w:r>
+            <w:r>
+              <w:rPr>
+                <w:noProof/>
+                <w:webHidden/>
+              </w:rPr>
+              <w:fldChar w:fldCharType="separate"/>
+            </w:r>
+            <w:r>
+              <w:rPr>
+                <w:noProof/>
+                <w:webHidden/>
+              </w:rPr>
+              <w:t>6</w:t>
+            </w:r>
+            <w:r>
+              <w:rPr>
+                <w:noProof/>
+                <w:webHidden/>
+              </w:rPr>
+              <w:fldChar w:fldCharType="end"/>
+            </w:r>
+          </w:hyperlink>
+        </w:p>
+        <w:p>
+          <w:pPr>
+            <w:pStyle w:val="Mucluc2"/>
+            <w:tabs>
+              <w:tab w:val="left" w:pos="720"/>
+              <w:tab w:val="right" w:leader="dot" w:pos="10762"/>
+            </w:tabs>
+            <w:rPr>
+              <w:rFonts w:eastAsiaTheme="minorEastAsia"/>
+              <w:noProof/>
+              <w:sz w:val="24"/>
+              <w:szCs w:val="24"/>
+              <w:lang w:eastAsia="vi-VN"/>
+            </w:rPr>
+          </w:pPr>
+          <w:hyperlink w:anchor="_Toc156853652" w:history="1">
+            <w:r>
+              <w:rPr>
+                <w:rStyle w:val="Siuktni"/>
+                <w:rFonts w:ascii="Roboto" w:hAnsi="Roboto"/>
+                <w:b/>
+                <w:bCs/>
+                <w:noProof/>
+              </w:rPr>
+              <w:t>a.</w:t>
+            </w:r>
+            <w:r>
+              <w:rPr>
+                <w:rFonts w:eastAsiaTheme="minorEastAsia"/>
+                <w:noProof/>
+                <w:sz w:val="24"/>
+                <w:szCs w:val="24"/>
+                <w:lang w:eastAsia="vi-VN"/>
+              </w:rPr>
+              <w:tab/>
+            </w:r>
+            <w:r>
+              <w:rPr>
+                <w:rStyle w:val="Siuktni"/>
+                <w:rFonts w:ascii="Roboto" w:hAnsi="Roboto"/>
+                <w:b/>
+                <w:bCs/>
+                <w:noProof/>
+              </w:rPr>
+              <w:t>Activity</w:t>
+            </w:r>
+            <w:r>
+              <w:rPr>
+                <w:noProof/>
+                <w:webHidden/>
+              </w:rPr>
+              <w:tab/>
+            </w:r>
+            <w:r>
+              <w:rPr>
+                <w:noProof/>
+                <w:webHidden/>
+              </w:rPr>
+              <w:fldChar w:fldCharType="begin"/>
+            </w:r>
+            <w:r>
+              <w:rPr>
+                <w:noProof/>
+                <w:webHidden/>
+              </w:rPr>
+              <w:instrText xml:space="preserve"> PAGEREF _Toc156853652 \h </w:instrText>
+            </w:r>
+            <w:r>
+              <w:rPr>
+                <w:noProof/>
+                <w:webHidden/>
+              </w:rPr>
+            </w:r>
+            <w:r>
+              <w:rPr>
+                <w:noProof/>
+                <w:webHidden/>
+              </w:rPr>
+              <w:fldChar w:fldCharType="separate"/>
+            </w:r>
+            <w:r>
+              <w:rPr>
+                <w:noProof/>
+                <w:webHidden/>
+              </w:rPr>
+              <w:t>6</w:t>
+            </w:r>
+            <w:r>
+              <w:rPr>
+                <w:noProof/>
+                <w:webHidden/>
+              </w:rPr>
+              <w:fldChar w:fldCharType="end"/>
+            </w:r>
+          </w:hyperlink>
+        </w:p>
+        <w:p>
+          <w:pPr>
+            <w:pStyle w:val="Mucluc2"/>
+            <w:tabs>
+              <w:tab w:val="left" w:pos="720"/>
+              <w:tab w:val="right" w:leader="dot" w:pos="10762"/>
+            </w:tabs>
+            <w:rPr>
+              <w:rFonts w:eastAsiaTheme="minorEastAsia"/>
+              <w:noProof/>
+              <w:sz w:val="24"/>
+              <w:szCs w:val="24"/>
+              <w:lang w:eastAsia="vi-VN"/>
+            </w:rPr>
+          </w:pPr>
+          <w:hyperlink w:anchor="_Toc156853653" w:history="1">
+            <w:r>
+              <w:rPr>
+                <w:rStyle w:val="Siuktni"/>
+                <w:rFonts w:ascii="Roboto" w:hAnsi="Roboto"/>
+                <w:b/>
+                <w:bCs/>
+                <w:noProof/>
+              </w:rPr>
+              <w:t>b.</w:t>
+            </w:r>
+            <w:r>
+              <w:rPr>
+                <w:rFonts w:eastAsiaTheme="minorEastAsia"/>
+                <w:noProof/>
+                <w:sz w:val="24"/>
+                <w:szCs w:val="24"/>
+                <w:lang w:eastAsia="vi-VN"/>
+              </w:rPr>
+              <w:tab/>
+            </w:r>
+            <w:r>
+              <w:rPr>
+                <w:rStyle w:val="Siuktni"/>
+                <w:rFonts w:ascii="Roboto" w:hAnsi="Roboto"/>
+                <w:b/>
+                <w:bCs/>
+                <w:noProof/>
+              </w:rPr>
+              <w:t>Sequence</w:t>
+            </w:r>
+            <w:r>
+              <w:rPr>
+                <w:noProof/>
+                <w:webHidden/>
+              </w:rPr>
+              <w:tab/>
+            </w:r>
+            <w:r>
+              <w:rPr>
+                <w:noProof/>
+                <w:webHidden/>
+              </w:rPr>
+              <w:fldChar w:fldCharType="begin"/>
+            </w:r>
+            <w:r>
+              <w:rPr>
+                <w:noProof/>
+                <w:webHidden/>
+              </w:rPr>
+              <w:instrText xml:space="preserve"> PAGEREF _Toc156853653 \h </w:instrText>
+            </w:r>
+            <w:r>
+              <w:rPr>
+                <w:noProof/>
+                <w:webHidden/>
+              </w:rPr>
+            </w:r>
+            <w:r>
+              <w:rPr>
+                <w:noProof/>
+                <w:webHidden/>
+              </w:rPr>
+              <w:fldChar w:fldCharType="separate"/>
+            </w:r>
+            <w:r>
+              <w:rPr>
+                <w:noProof/>
+                <w:webHidden/>
+              </w:rPr>
+              <w:t>7</w:t>
+            </w:r>
+            <w:r>
+              <w:rPr>
+                <w:noProof/>
+                <w:webHidden/>
+              </w:rPr>
+              <w:fldChar w:fldCharType="end"/>
+            </w:r>
+          </w:hyperlink>
+        </w:p>
+        <w:p>
+          <w:r>
+            <w:rPr>
+              <w:b/>
+              <w:bCs/>
+            </w:rPr>
+            <w:fldChar w:fldCharType="end"/>
+          </w:r>
+        </w:p>
+      </w:sdtContent>
+    </w:sdt>
+    <w:p>
+      <w:pPr>
+        <w:rPr>
+          <w:rFonts w:ascii="Roboto" w:eastAsia="Times New Roman" w:hAnsi="Roboto" w:cs="Arial"/>
+          <w:b/>
+          <w:bCs/>
+          <w:color w:val="000000"/>
+          <w:kern w:val="0"/>
+          <w:sz w:val="36"/>
+          <w:szCs w:val="36"/>
+          <w:lang w:eastAsia="vi-VN"/>
+          <w14:ligatures w14:val="none"/>
+        </w:rPr>
+      </w:pPr>
+      <w:r>
+        <w:rPr>
+          <w:rFonts w:ascii="Roboto" w:eastAsia="Times New Roman" w:hAnsi="Roboto" w:cs="Arial"/>
+          <w:b/>
+          <w:bCs/>
+          <w:color w:val="000000"/>
+          <w:kern w:val="0"/>
+          <w:sz w:val="36"/>
+          <w:szCs w:val="36"/>
+          <w:lang w:eastAsia="vi-VN"/>
+          <w14:ligatures w14:val="none"/>
+        </w:rPr>
+        <w:br w:type="page"/>
+      </w:r>
+    </w:p>
+    <w:p>
+      <w:pPr>
+        <w:pStyle w:val="u1"/>
+        <w:rPr>
+          <w:rFonts w:ascii="Roboto" w:eastAsia="Times New Roman" w:hAnsi="Roboto" w:cs="Arial"/>
+          <w:b/>
+          <w:bCs/>
+          <w:color w:val="000000"/>
+          <w:kern w:val="0"/>
+          <w:sz w:val="28"/>
+          <w:szCs w:val="28"/>
+          <w:lang w:eastAsia="vi-VN"/>
+          <w14:ligatures w14:val="none"/>
+        </w:rPr>
+      </w:pPr>
+      <w:bookmarkStart w:id="0" w:name="_Toc156853646"/>
+      <w:r>
+        <w:rPr>
+          <w:rFonts w:ascii="Roboto" w:eastAsia="Times New Roman" w:hAnsi="Roboto" w:cs="Arial"/>
+          <w:b/>
+          <w:bCs/>
+          <w:color w:val="000000"/>
+          <w:kern w:val="0"/>
+          <w:sz w:val="28"/>
+          <w:szCs w:val="28"/>
+          <w:lang w:eastAsia="vi-VN"/>
+          <w14:ligatures w14:val="none"/>
+        </w:rPr>
+        <w:lastRenderedPageBreak/>
+        <w:t xml:space="preserve">Use case </w:t>
+      </w:r>
+      <w:r>
+        <w:rPr>
+          <w:rFonts w:ascii="Roboto" w:eastAsia="Times New Roman" w:hAnsi="Roboto" w:cs="Arial"/>
+          <w:b/>
+          <w:bCs/>
+          <w:color w:val="000000"/>
+          <w:kern w:val="0"/>
+          <w:sz w:val="28"/>
+          <w:szCs w:val="28"/>
+          <w:lang w:eastAsia="vi-VN"/>
+          <w14:ligatures w14:val="none"/>
+        </w:rPr>
+        <w:t>diagram</w:t>
+      </w:r>
+      <w:bookmarkEnd w:id="0"/>
     </w:p>
     <w:p>
       <w:pPr>
@@ -83,7 +957,7 @@
                     <pic:cNvPicPr/>
                   </pic:nvPicPr>
                   <pic:blipFill>
-                    <a:blip r:embed="rId4"/>
+                    <a:blip r:embed="rId8"/>
                     <a:stretch>
                       <a:fillRect/>
                     </a:stretch>
@@ -106,7 +980,6 @@
     </w:p>
     <w:p>
       <w:pPr>
-        <w:spacing w:after="0" w:line="240" w:lineRule="auto"/>
         <w:rPr>
           <w:rFonts w:ascii="Roboto" w:eastAsia="Times New Roman" w:hAnsi="Roboto" w:cs="Arial"/>
           <w:b/>
@@ -121,9 +994,85 @@
       </w:pPr>
       <w:r>
         <w:rPr>
+          <w:rFonts w:ascii="Roboto" w:eastAsia="Times New Roman" w:hAnsi="Roboto" w:cs="Arial"/>
+          <w:b/>
+          <w:bCs/>
+          <w:color w:val="000000"/>
+          <w:kern w:val="0"/>
+          <w:sz w:val="28"/>
+          <w:szCs w:val="28"/>
+          <w:lang w:eastAsia="vi-VN"/>
+          <w14:ligatures w14:val="none"/>
+        </w:rPr>
+        <w:br w:type="page"/>
+      </w:r>
+    </w:p>
+    <w:p>
+      <w:pPr>
+        <w:pStyle w:val="u1"/>
+        <w:rPr>
+          <w:rFonts w:ascii="Roboto" w:eastAsia="Times New Roman" w:hAnsi="Roboto" w:cs="Arial"/>
+          <w:b/>
+          <w:bCs/>
+          <w:color w:val="000000"/>
+          <w:kern w:val="0"/>
+          <w:sz w:val="28"/>
+          <w:szCs w:val="28"/>
+          <w:lang w:eastAsia="vi-VN"/>
+          <w14:ligatures w14:val="none"/>
+        </w:rPr>
+      </w:pPr>
+      <w:bookmarkStart w:id="1" w:name="_Toc156853647"/>
+      <w:r>
+        <w:rPr>
+          <w:rFonts w:ascii="Roboto" w:eastAsia="Times New Roman" w:hAnsi="Roboto" w:cs="Arial"/>
+          <w:b/>
+          <w:bCs/>
+          <w:color w:val="000000"/>
+          <w:kern w:val="0"/>
+          <w:sz w:val="28"/>
+          <w:szCs w:val="28"/>
+          <w:lang w:eastAsia="vi-VN"/>
+          <w14:ligatures w14:val="none"/>
+        </w:rPr>
+        <w:lastRenderedPageBreak/>
+        <w:t xml:space="preserve">Class </w:t>
+      </w:r>
+      <w:r>
+        <w:rPr>
+          <w:rFonts w:ascii="Roboto" w:eastAsia="Times New Roman" w:hAnsi="Roboto" w:cs="Arial"/>
+          <w:b/>
+          <w:bCs/>
+          <w:color w:val="000000"/>
+          <w:kern w:val="0"/>
+          <w:sz w:val="28"/>
+          <w:szCs w:val="28"/>
+          <w:lang w:eastAsia="vi-VN"/>
+          <w14:ligatures w14:val="none"/>
+        </w:rPr>
+        <w:t>diagrams</w:t>
+      </w:r>
+      <w:bookmarkEnd w:id="1"/>
+    </w:p>
+    <w:p>
+      <w:pPr>
+        <w:spacing w:after="0" w:line="240" w:lineRule="auto"/>
+        <w:rPr>
+          <w:rFonts w:ascii="Roboto" w:eastAsia="Times New Roman" w:hAnsi="Roboto" w:cs="Arial"/>
+          <w:b/>
+          <w:bCs/>
+          <w:color w:val="000000"/>
+          <w:kern w:val="0"/>
+          <w:sz w:val="28"/>
+          <w:szCs w:val="28"/>
+          <w:lang w:eastAsia="vi-VN"/>
+          <w14:ligatures w14:val="none"/>
+        </w:rPr>
+      </w:pPr>
+      <w:r>
+        <w:rPr>
           <w:noProof/>
         </w:rPr>
-        <w:lastRenderedPageBreak/>
         <w:drawing>
           <wp:inline distT="0" distB="0" distL="0" distR="0" wp14:anchorId="3658F900" wp14:editId="684F46BD">
             <wp:extent cx="6840220" cy="5400675"/>
@@ -140,7 +1089,7 @@
                     <pic:cNvPicPr/>
                   </pic:nvPicPr>
                   <pic:blipFill>
-                    <a:blip r:embed="rId5"/>
+                    <a:blip r:embed="rId9"/>
                     <a:stretch>
                       <a:fillRect/>
                     </a:stretch>
@@ -203,27 +1152,81 @@
     </w:p>
     <w:p>
       <w:pPr>
-        <w:spacing w:after="0" w:line="240" w:lineRule="auto"/>
         <w:rPr>
           <w:noProof/>
         </w:rPr>
       </w:pPr>
+      <w:r>
+        <w:rPr>
+          <w:noProof/>
+        </w:rPr>
+        <w:br w:type="page"/>
+      </w:r>
     </w:p>
     <w:p>
       <w:pPr>
+        <w:pStyle w:val="oancuaDanhsach"/>
+        <w:numPr>
+          <w:ilvl w:val="0"/>
+          <w:numId w:val="1"/>
+        </w:numPr>
         <w:spacing w:after="0" w:line="240" w:lineRule="auto"/>
-        <w:rPr>
+        <w:outlineLvl w:val="0"/>
+        <w:rPr>
+          <w:rFonts w:ascii="Roboto" w:hAnsi="Roboto"/>
+          <w:b/>
+          <w:bCs/>
           <w:noProof/>
-        </w:rPr>
-      </w:pPr>
+          <w:sz w:val="28"/>
+          <w:szCs w:val="28"/>
+        </w:rPr>
+      </w:pPr>
+      <w:bookmarkStart w:id="2" w:name="_Toc156853648"/>
+      <w:r>
+        <w:rPr>
+          <w:rFonts w:ascii="Roboto" w:hAnsi="Roboto"/>
+          <w:b/>
+          <w:bCs/>
+          <w:noProof/>
+          <w:sz w:val="28"/>
+          <w:szCs w:val="28"/>
+        </w:rPr>
+        <w:lastRenderedPageBreak/>
+        <w:t>Withdrawal</w:t>
+      </w:r>
+      <w:bookmarkEnd w:id="2"/>
     </w:p>
     <w:p>
       <w:pPr>
+        <w:pStyle w:val="oancuaDanhsach"/>
+        <w:numPr>
+          <w:ilvl w:val="1"/>
+          <w:numId w:val="1"/>
+        </w:numPr>
         <w:spacing w:after="0" w:line="240" w:lineRule="auto"/>
-        <w:rPr>
+        <w:outlineLvl w:val="1"/>
+        <w:rPr>
+          <w:rFonts w:ascii="Roboto" w:hAnsi="Roboto"/>
+          <w:b/>
+          <w:bCs/>
           <w:noProof/>
-        </w:rPr>
-      </w:pPr>
+          <w:sz w:val="28"/>
+          <w:szCs w:val="28"/>
+        </w:rPr>
+      </w:pPr>
+      <w:bookmarkStart w:id="3" w:name="_Toc156853649"/>
+      <w:r>
+        <w:rPr>
+          <w:rFonts w:ascii="Roboto" w:hAnsi="Roboto"/>
+          <w:b/>
+          <w:bCs/>
+          <w:noProof/>
+          <w:sz w:val="28"/>
+          <w:szCs w:val="28"/>
+        </w:rPr>
+        <w:t>Activity</w:t>
+      </w:r>
+      <w:bookmarkEnd w:id="3"/>
     </w:p>
     <w:p>
       <w:pPr>
@@ -244,7 +1247,6 @@
         <w:rPr>
           <w:noProof/>
         </w:rPr>
-        <w:lastRenderedPageBreak/>
         <w:drawing>
           <wp:inline distT="0" distB="0" distL="0" distR="0" wp14:anchorId="27609DFF" wp14:editId="4095DC0E">
             <wp:extent cx="6840220" cy="6089650"/>
@@ -261,7 +1263,7 @@
                     <pic:cNvPicPr/>
                   </pic:nvPicPr>
                   <pic:blipFill>
-                    <a:blip r:embed="rId6"/>
+                    <a:blip r:embed="rId10"/>
                     <a:stretch>
                       <a:fillRect/>
                     </a:stretch>
@@ -284,7 +1286,6 @@
     </w:p>
     <w:p>
       <w:pPr>
-        <w:spacing w:after="0" w:line="240" w:lineRule="auto"/>
         <w:rPr>
           <w:rFonts w:ascii="Roboto" w:eastAsia="Times New Roman" w:hAnsi="Roboto" w:cs="Arial"/>
           <w:b/>
@@ -297,10 +1298,7 @@
           <w14:ligatures w14:val="none"/>
         </w:rPr>
       </w:pPr>
-    </w:p>
-    <w:p>
-      <w:pPr>
-        <w:spacing w:after="0" w:line="240" w:lineRule="auto"/>
+      <w:r>
         <w:rPr>
           <w:rFonts w:ascii="Roboto" w:eastAsia="Times New Roman" w:hAnsi="Roboto" w:cs="Arial"/>
           <w:b/>
@@ -312,12 +1310,61 @@
           <w:lang w:eastAsia="vi-VN"/>
           <w14:ligatures w14:val="none"/>
         </w:rPr>
-      </w:pPr>
+        <w:br w:type="page"/>
+      </w:r>
+    </w:p>
+    <w:p>
+      <w:pPr>
+        <w:pStyle w:val="oancuaDanhsach"/>
+        <w:numPr>
+          <w:ilvl w:val="1"/>
+          <w:numId w:val="1"/>
+        </w:numPr>
+        <w:spacing w:after="0" w:line="240" w:lineRule="auto"/>
+        <w:outlineLvl w:val="1"/>
+        <w:rPr>
+          <w:rFonts w:ascii="Roboto" w:hAnsi="Roboto"/>
+          <w:b/>
+          <w:bCs/>
+          <w:noProof/>
+          <w:sz w:val="28"/>
+          <w:szCs w:val="28"/>
+        </w:rPr>
+      </w:pPr>
+      <w:bookmarkStart w:id="4" w:name="_Toc156853650"/>
       <w:r>
         <w:rPr>
+          <w:rFonts w:ascii="Roboto" w:hAnsi="Roboto"/>
+          <w:b/>
+          <w:bCs/>
           <w:noProof/>
+          <w:sz w:val="28"/>
+          <w:szCs w:val="28"/>
         </w:rPr>
         <w:lastRenderedPageBreak/>
+        <w:t>Sequence</w:t>
+      </w:r>
+      <w:bookmarkEnd w:id="4"/>
+    </w:p>
+    <w:p>
+      <w:pPr>
+        <w:spacing w:after="0" w:line="240" w:lineRule="auto"/>
+        <w:rPr>
+          <w:rFonts w:ascii="Roboto" w:eastAsia="Times New Roman" w:hAnsi="Roboto" w:cs="Arial"/>
+          <w:b/>
+          <w:bCs/>
+          <w:color w:val="000000"/>
+          <w:kern w:val="0"/>
+          <w:sz w:val="28"/>
+          <w:szCs w:val="28"/>
+          <w:lang w:eastAsia="vi-VN"/>
+          <w14:ligatures w14:val="none"/>
+        </w:rPr>
+      </w:pPr>
+      <w:r>
+        <w:rPr>
+          <w:noProof/>
+        </w:rPr>
         <w:drawing>
           <wp:inline distT="0" distB="0" distL="0" distR="0" wp14:anchorId="28609DF7" wp14:editId="19D97A98">
             <wp:extent cx="6840220" cy="4100195"/>
@@ -334,7 +1381,7 @@
                     <pic:cNvPicPr/>
                   </pic:nvPicPr>
                   <pic:blipFill>
-                    <a:blip r:embed="rId7"/>
+                    <a:blip r:embed="rId11"/>
                     <a:stretch>
                       <a:fillRect/>
                     </a:stretch>
@@ -365,8 +1412,211 @@
           <w:szCs w:val="24"/>
         </w:rPr>
       </w:pPr>
+      <w:r>
+        <w:rPr>
+          <w:rFonts w:ascii="Roboto" w:hAnsi="Roboto"/>
+          <w:b/>
+          <w:bCs/>
+          <w:sz w:val="24"/>
+          <w:szCs w:val="24"/>
+        </w:rPr>
+        <w:br w:type="page"/>
+      </w:r>
+    </w:p>
+    <w:p>
+      <w:pPr>
+        <w:pStyle w:val="oancuaDanhsach"/>
+        <w:numPr>
+          <w:ilvl w:val="0"/>
+          <w:numId w:val="1"/>
+        </w:numPr>
+        <w:outlineLvl w:val="0"/>
+        <w:rPr>
+          <w:rFonts w:ascii="Roboto" w:hAnsi="Roboto"/>
+          <w:b/>
+          <w:bCs/>
+          <w:sz w:val="24"/>
+          <w:szCs w:val="24"/>
+        </w:rPr>
+      </w:pPr>
+      <w:bookmarkStart w:id="5" w:name="_Toc156853651"/>
+      <w:r>
+        <w:rPr>
+          <w:rFonts w:ascii="Roboto" w:hAnsi="Roboto"/>
+          <w:b/>
+          <w:bCs/>
+          <w:sz w:val="24"/>
+          <w:szCs w:val="24"/>
+        </w:rPr>
+        <w:lastRenderedPageBreak/>
+        <w:t>Tranfer</w:t>
+      </w:r>
+      <w:bookmarkEnd w:id="5"/>
+    </w:p>
+    <w:p>
+      <w:pPr>
+        <w:pStyle w:val="oancuaDanhsach"/>
+        <w:numPr>
+          <w:ilvl w:val="1"/>
+          <w:numId w:val="1"/>
+        </w:numPr>
+        <w:outlineLvl w:val="1"/>
+        <w:rPr>
+          <w:rFonts w:ascii="Roboto" w:hAnsi="Roboto"/>
+          <w:b/>
+          <w:bCs/>
+          <w:sz w:val="24"/>
+          <w:szCs w:val="24"/>
+        </w:rPr>
+      </w:pPr>
+      <w:bookmarkStart w:id="6" w:name="_Toc156853652"/>
+      <w:r>
+        <w:rPr>
+          <w:rFonts w:ascii="Roboto" w:hAnsi="Roboto"/>
+          <w:b/>
+          <w:bCs/>
+          <w:sz w:val="24"/>
+          <w:szCs w:val="24"/>
+        </w:rPr>
+        <w:t>Activity</w:t>
+      </w:r>
+      <w:bookmarkEnd w:id="6"/>
+    </w:p>
+    <w:p>
+      <w:pPr>
+        <w:ind w:left="142"/>
+        <w:rPr>
+          <w:rFonts w:ascii="Roboto" w:hAnsi="Roboto"/>
+          <w:b/>
+          <w:bCs/>
+          <w:sz w:val="24"/>
+          <w:szCs w:val="24"/>
+        </w:rPr>
+      </w:pPr>
+      <w:r>
+        <w:rPr>
+          <w:noProof/>
+        </w:rPr>
+        <w:drawing>
+          <wp:inline distT="0" distB="0" distL="0" distR="0" wp14:anchorId="22D5965D" wp14:editId="243F4C18">
+            <wp:extent cx="6670333" cy="8801100"/>
+            <wp:effectExtent l="0" t="0" r="0" b="0"/>
+            <wp:docPr id="1893273230" name="Hình ảnh 1" descr="Ảnh có chứa văn bản, ảnh chụp màn hình, biểu đồ, Song song&#10;&#10;Mô tả được tạo tự động"/>
+            <wp:cNvGraphicFramePr>
+              <a:graphicFrameLocks xmlns:a="http://schemas.openxmlformats.org/drawingml/2006/main" noChangeAspect="1"/>
+            </wp:cNvGraphicFramePr>
+            <a:graphic xmlns:a="http://schemas.openxmlformats.org/drawingml/2006/main">
+              <a:graphicData uri="http://schemas.openxmlformats.org/drawingml/2006/picture">
+                <pic:pic xmlns:pic="http://schemas.openxmlformats.org/drawingml/2006/picture">
+                  <pic:nvPicPr>
+                    <pic:cNvPr id="1893273230" name="Hình ảnh 1" descr="Ảnh có chứa văn bản, ảnh chụp màn hình, biểu đồ, Song song&#10;&#10;Mô tả được tạo tự động"/>
+                    <pic:cNvPicPr/>
+                  </pic:nvPicPr>
+                  <pic:blipFill>
+                    <a:blip r:embed="rId12"/>
+                    <a:stretch>
+                      <a:fillRect/>
+                    </a:stretch>
+                  </pic:blipFill>
+                  <pic:spPr>
+                    <a:xfrm>
+                      <a:off x="0" y="0"/>
+                      <a:ext cx="6671674" cy="8802869"/>
+                    </a:xfrm>
+                    <a:prstGeom prst="rect">
+                      <a:avLst/>
+                    </a:prstGeom>
+                  </pic:spPr>
+                </pic:pic>
+              </a:graphicData>
+            </a:graphic>
+          </wp:inline>
+        </w:drawing>
+      </w:r>
+    </w:p>
+    <w:p>
+      <w:pPr>
+        <w:pStyle w:val="oancuaDanhsach"/>
+        <w:numPr>
+          <w:ilvl w:val="1"/>
+          <w:numId w:val="1"/>
+        </w:numPr>
+        <w:outlineLvl w:val="1"/>
+        <w:rPr>
+          <w:rFonts w:ascii="Roboto" w:hAnsi="Roboto"/>
+          <w:b/>
+          <w:bCs/>
+          <w:sz w:val="24"/>
+          <w:szCs w:val="24"/>
+        </w:rPr>
+      </w:pPr>
+      <w:bookmarkStart w:id="7" w:name="_Toc156853653"/>
+      <w:r>
+        <w:rPr>
+          <w:rFonts w:ascii="Roboto" w:hAnsi="Roboto"/>
+          <w:b/>
+          <w:bCs/>
+          <w:sz w:val="24"/>
+          <w:szCs w:val="24"/>
+        </w:rPr>
+        <w:lastRenderedPageBreak/>
+        <w:t>Sequence</w:t>
+      </w:r>
+      <w:bookmarkEnd w:id="7"/>
+    </w:p>
+    <w:p>
+      <w:pPr>
+        <w:rPr>
+          <w:rFonts w:ascii="Roboto" w:hAnsi="Roboto"/>
+          <w:b/>
+          <w:bCs/>
+          <w:sz w:val="24"/>
+          <w:szCs w:val="24"/>
+        </w:rPr>
+      </w:pPr>
+      <w:r>
+        <w:rPr>
+          <w:noProof/>
+        </w:rPr>
+        <w:drawing>
+          <wp:inline distT="0" distB="0" distL="0" distR="0" wp14:anchorId="7EFFB547" wp14:editId="1C418096">
+            <wp:extent cx="6840220" cy="5981065"/>
+            <wp:effectExtent l="0" t="0" r="0" b="635"/>
+            <wp:docPr id="1345417335" name="Hình ảnh 1" descr="Ảnh có chứa văn bản, ảnh chụp màn hình, biểu đồ, Song song&#10;&#10;Mô tả được tạo tự động"/>
+            <wp:cNvGraphicFramePr>
+              <a:graphicFrameLocks xmlns:a="http://schemas.openxmlformats.org/drawingml/2006/main" noChangeAspect="1"/>
+            </wp:cNvGraphicFramePr>
+            <a:graphic xmlns:a="http://schemas.openxmlformats.org/drawingml/2006/main">
+              <a:graphicData uri="http://schemas.openxmlformats.org/drawingml/2006/picture">
+                <pic:pic xmlns:pic="http://schemas.openxmlformats.org/drawingml/2006/picture">
+                  <pic:nvPicPr>
+                    <pic:cNvPr id="1345417335" name="Hình ảnh 1" descr="Ảnh có chứa văn bản, ảnh chụp màn hình, biểu đồ, Song song&#10;&#10;Mô tả được tạo tự động"/>
+                    <pic:cNvPicPr/>
+                  </pic:nvPicPr>
+                  <pic:blipFill>
+                    <a:blip r:embed="rId13"/>
+                    <a:stretch>
+                      <a:fillRect/>
+                    </a:stretch>
+                  </pic:blipFill>
+                  <pic:spPr>
+                    <a:xfrm>
+                      <a:off x="0" y="0"/>
+                      <a:ext cx="6840220" cy="5981065"/>
+                    </a:xfrm>
+                    <a:prstGeom prst="rect">
+                      <a:avLst/>
+                    </a:prstGeom>
+                  </pic:spPr>
+                </pic:pic>
+              </a:graphicData>
+            </a:graphic>
+          </wp:inline>
+        </w:drawing>
+      </w:r>
     </w:p>
     <w:sectPr>
+      <w:footerReference w:type="default" r:id="rId14"/>
       <w:pgSz w:w="11906" w:h="16838"/>
       <w:pgMar w:top="567" w:right="567" w:bottom="567" w:left="567" w:header="709" w:footer="709" w:gutter="0"/>
       <w:cols w:space="708"/>
@@ -374,6 +1624,433 @@
     </w:sectPr>
   </w:body>
 </w:document>
+</file>
+
+<file path=word/endnotes.xml><?xml version="1.0" encoding="utf-8"?>
+<w:endnotes xmlns:wpc="http://schemas.microsoft.com/office/word/2010/wordprocessingCanvas" xmlns:cx="http://schemas.microsoft.com/office/drawing/2014/chartex" xmlns:cx1="http://schemas.microsoft.com/office/drawing/2015/9/8/chartex" xmlns:cx2="http://schemas.microsoft.com/office/drawing/2015/10/21/chartex" xmlns:cx3="http://schemas.microsoft.com/office/drawing/2016/5/9/chartex" xmlns:cx4="http://schemas.microsoft.com/office/drawing/2016/5/10/chartex" xmlns:cx5="http://schemas.microsoft.com/office/drawing/2016/5/11/chartex" xmlns:cx6="http://schemas.microsoft.com/office/drawing/2016/5/12/chartex" xmlns:cx7="http://schemas.microsoft.com/office/drawing/2016/5/13/chartex" xmlns:cx8="http://schemas.microsoft.com/office/drawing/2016/5/14/chartex" xmlns:mc="http://schemas.openxmlformats.org/markup-compatibility/2006" xmlns:aink="http://schemas.microsoft.com/office/drawing/2016/ink" xmlns:am3d="http://schemas.microsoft.com/office/drawing/2017/model3d" xmlns:o="urn:schemas-microsoft-com:office:office" xmlns:oel="http://schemas.microsoft.com/office/2019/extlst" xmlns:r="http://schemas.openxmlformats.org/officeDocument/2006/relationships" xmlns:m="http://schemas.openxmlformats.org/officeDocument/2006/math" xmlns:v="urn:schemas-microsoft-com:vml" xmlns:wp14="http://schemas.microsoft.com/office/word/2010/wordprocessingDrawing" xmlns:wp="http://schemas.openxmlformats.org/drawingml/2006/wordprocessingDrawing" xmlns:w10="urn:schemas-microsoft-com:office:word" xmlns:w="http://schemas.openxmlformats.org/wordprocessingml/2006/main" xmlns:w14="http://schemas.microsoft.com/office/word/2010/wordml" xmlns:w15="http://schemas.microsoft.com/office/word/2012/wordml" xmlns:w16cex="http://schemas.microsoft.com/office/word/2018/wordml/cex" xmlns:w16cid="http://schemas.microsoft.com/office/word/2016/wordml/cid" xmlns:w16="http://schemas.microsoft.com/office/word/2018/wordml" xmlns:w16sdtdh="http://schemas.microsoft.com/office/word/2020/wordml/sdtdatahash" xmlns:w16se="http://schemas.microsoft.com/office/word/2015/wordml/symex" xmlns:wpg="http://schemas.microsoft.com/office/word/2010/wordprocessingGroup" xmlns:wpi="http://schemas.microsoft.com/office/word/2010/wordprocessingInk" xmlns:wne="http://schemas.microsoft.com/office/word/2006/wordml" xmlns:wps="http://schemas.microsoft.com/office/word/2010/wordprocessingShape" mc:Ignorable="w14 w15 w16se w16cid w16 w16cex w16sdtdh wp14">
+  <w:endnote w:type="separator" w:id="-1">
+    <w:p>
+      <w:pPr>
+        <w:spacing w:after="0" w:line="240" w:lineRule="auto"/>
+      </w:pPr>
+      <w:r>
+        <w:separator/>
+      </w:r>
+    </w:p>
+  </w:endnote>
+  <w:endnote w:type="continuationSeparator" w:id="0">
+    <w:p>
+      <w:pPr>
+        <w:spacing w:after="0" w:line="240" w:lineRule="auto"/>
+      </w:pPr>
+      <w:r>
+        <w:continuationSeparator/>
+      </w:r>
+    </w:p>
+  </w:endnote>
+</w:endnotes>
+</file>
+
+<file path=word/footer1.xml><?xml version="1.0" encoding="utf-8"?>
+<w:ftr xmlns:wpc="http://schemas.microsoft.com/office/word/2010/wordprocessingCanvas" xmlns:cx="http://schemas.microsoft.com/office/drawing/2014/chartex" xmlns:cx1="http://schemas.microsoft.com/office/drawing/2015/9/8/chartex" xmlns:cx2="http://schemas.microsoft.com/office/drawing/2015/10/21/chartex" xmlns:cx3="http://schemas.microsoft.com/office/drawing/2016/5/9/chartex" xmlns:cx4="http://schemas.microsoft.com/office/drawing/2016/5/10/chartex" xmlns:cx5="http://schemas.microsoft.com/office/drawing/2016/5/11/chartex" xmlns:cx6="http://schemas.microsoft.com/office/drawing/2016/5/12/chartex" xmlns:cx7="http://schemas.microsoft.com/office/drawing/2016/5/13/chartex" xmlns:cx8="http://schemas.microsoft.com/office/drawing/2016/5/14/chartex" xmlns:mc="http://schemas.openxmlformats.org/markup-compatibility/2006" xmlns:aink="http://schemas.microsoft.com/office/drawing/2016/ink" xmlns:am3d="http://schemas.microsoft.com/office/drawing/2017/model3d" xmlns:o="urn:schemas-microsoft-com:office:office" xmlns:oel="http://schemas.microsoft.com/office/2019/extlst" xmlns:r="http://schemas.openxmlformats.org/officeDocument/2006/relationships" xmlns:m="http://schemas.openxmlformats.org/officeDocument/2006/math" xmlns:v="urn:schemas-microsoft-com:vml" xmlns:wp14="http://schemas.microsoft.com/office/word/2010/wordprocessingDrawing" xmlns:wp="http://schemas.openxmlformats.org/drawingml/2006/wordprocessingDrawing" xmlns:w10="urn:schemas-microsoft-com:office:word" xmlns:w="http://schemas.openxmlformats.org/wordprocessingml/2006/main" xmlns:w14="http://schemas.microsoft.com/office/word/2010/wordml" xmlns:w15="http://schemas.microsoft.com/office/word/2012/wordml" xmlns:w16cex="http://schemas.microsoft.com/office/word/2018/wordml/cex" xmlns:w16cid="http://schemas.microsoft.com/office/word/2016/wordml/cid" xmlns:w16="http://schemas.microsoft.com/office/word/2018/wordml" xmlns:w16sdtdh="http://schemas.microsoft.com/office/word/2020/wordml/sdtdatahash" xmlns:w16se="http://schemas.microsoft.com/office/word/2015/wordml/symex" xmlns:wpg="http://schemas.microsoft.com/office/word/2010/wordprocessingGroup" xmlns:wpi="http://schemas.microsoft.com/office/word/2010/wordprocessingInk" xmlns:wne="http://schemas.microsoft.com/office/word/2006/wordml" xmlns:wps="http://schemas.microsoft.com/office/word/2010/wordprocessingShape" mc:Ignorable="w14 w15 w16se w16cid w16 w16cex w16sdtdh wp14">
+  <w:tbl>
+    <w:tblPr>
+      <w:tblW w:w="5000" w:type="pct"/>
+      <w:jc w:val="center"/>
+      <w:tblCellMar>
+        <w:top w:w="144" w:type="dxa"/>
+        <w:left w:w="115" w:type="dxa"/>
+        <w:bottom w:w="144" w:type="dxa"/>
+        <w:right w:w="115" w:type="dxa"/>
+      </w:tblCellMar>
+      <w:tblLook w:val="04A0" w:firstRow="1" w:lastRow="0" w:firstColumn="1" w:lastColumn="0" w:noHBand="0" w:noVBand="1"/>
+    </w:tblPr>
+    <w:tblGrid>
+      <w:gridCol w:w="5393"/>
+      <w:gridCol w:w="5379"/>
+    </w:tblGrid>
+    <w:tr>
+      <w:trPr>
+        <w:trHeight w:hRule="exact" w:val="115"/>
+        <w:jc w:val="center"/>
+      </w:trPr>
+      <w:tc>
+        <w:tcPr>
+          <w:tcW w:w="4686" w:type="dxa"/>
+          <w:shd w:val="clear" w:color="auto" w:fill="4472C4" w:themeFill="accent1"/>
+          <w:tcMar>
+            <w:top w:w="0" w:type="dxa"/>
+            <w:bottom w:w="0" w:type="dxa"/>
+          </w:tcMar>
+        </w:tcPr>
+        <w:p>
+          <w:pPr>
+            <w:pStyle w:val="utrang"/>
+            <w:rPr>
+              <w:caps/>
+              <w:sz w:val="18"/>
+            </w:rPr>
+          </w:pPr>
+        </w:p>
+      </w:tc>
+      <w:tc>
+        <w:tcPr>
+          <w:tcW w:w="4674" w:type="dxa"/>
+          <w:shd w:val="clear" w:color="auto" w:fill="4472C4" w:themeFill="accent1"/>
+          <w:tcMar>
+            <w:top w:w="0" w:type="dxa"/>
+            <w:bottom w:w="0" w:type="dxa"/>
+          </w:tcMar>
+        </w:tcPr>
+        <w:p>
+          <w:pPr>
+            <w:pStyle w:val="utrang"/>
+            <w:jc w:val="right"/>
+            <w:rPr>
+              <w:caps/>
+              <w:sz w:val="18"/>
+            </w:rPr>
+          </w:pPr>
+        </w:p>
+      </w:tc>
+    </w:tr>
+    <w:tr>
+      <w:trPr>
+        <w:jc w:val="center"/>
+      </w:trPr>
+      <w:sdt>
+        <w:sdtPr>
+          <w:rPr>
+            <w:caps/>
+            <w:color w:val="808080" w:themeColor="background1" w:themeShade="80"/>
+            <w:sz w:val="18"/>
+            <w:szCs w:val="18"/>
+          </w:rPr>
+          <w:alias w:val="Tác giả"/>
+          <w:tag w:val=""/>
+          <w:id w:val="1534151868"/>
+          <w:placeholder>
+            <w:docPart w:val="BCF12687755F4B8983D6DB3DD7DD030A"/>
+          </w:placeholder>
+          <w:dataBinding w:prefixMappings="xmlns:ns0='http://purl.org/dc/elements/1.1/' xmlns:ns1='http://schemas.openxmlformats.org/package/2006/metadata/core-properties' " w:xpath="/ns1:coreProperties[1]/ns0:creator[1]" w:storeItemID="{6C3C8BC8-F283-45AE-878A-BAB7291924A1}"/>
+          <w:text/>
+        </w:sdtPr>
+        <w:sdtContent>
+          <w:tc>
+            <w:tcPr>
+              <w:tcW w:w="4686" w:type="dxa"/>
+              <w:shd w:val="clear" w:color="auto" w:fill="auto"/>
+              <w:vAlign w:val="center"/>
+            </w:tcPr>
+            <w:p>
+              <w:pPr>
+                <w:pStyle w:val="Chntrang"/>
+                <w:rPr>
+                  <w:caps/>
+                  <w:color w:val="808080" w:themeColor="background1" w:themeShade="80"/>
+                  <w:sz w:val="18"/>
+                  <w:szCs w:val="18"/>
+                </w:rPr>
+              </w:pPr>
+              <w:r>
+                <w:rPr>
+                  <w:caps/>
+                  <w:color w:val="808080" w:themeColor="background1" w:themeShade="80"/>
+                  <w:sz w:val="18"/>
+                  <w:szCs w:val="18"/>
+                </w:rPr>
+                <w:t>SON NEES</w:t>
+              </w:r>
+            </w:p>
+          </w:tc>
+        </w:sdtContent>
+      </w:sdt>
+      <w:tc>
+        <w:tcPr>
+          <w:tcW w:w="4674" w:type="dxa"/>
+          <w:shd w:val="clear" w:color="auto" w:fill="auto"/>
+          <w:vAlign w:val="center"/>
+        </w:tcPr>
+        <w:p>
+          <w:pPr>
+            <w:pStyle w:val="Chntrang"/>
+            <w:jc w:val="right"/>
+            <w:rPr>
+              <w:caps/>
+              <w:color w:val="808080" w:themeColor="background1" w:themeShade="80"/>
+              <w:sz w:val="18"/>
+              <w:szCs w:val="18"/>
+            </w:rPr>
+          </w:pPr>
+          <w:r>
+            <w:rPr>
+              <w:caps/>
+              <w:color w:val="808080" w:themeColor="background1" w:themeShade="80"/>
+              <w:sz w:val="18"/>
+              <w:szCs w:val="18"/>
+            </w:rPr>
+            <w:fldChar w:fldCharType="begin"/>
+          </w:r>
+          <w:r>
+            <w:rPr>
+              <w:caps/>
+              <w:color w:val="808080" w:themeColor="background1" w:themeShade="80"/>
+              <w:sz w:val="18"/>
+              <w:szCs w:val="18"/>
+            </w:rPr>
+            <w:instrText>PAGE   \* MERGEFORMAT</w:instrText>
+          </w:r>
+          <w:r>
+            <w:rPr>
+              <w:caps/>
+              <w:color w:val="808080" w:themeColor="background1" w:themeShade="80"/>
+              <w:sz w:val="18"/>
+              <w:szCs w:val="18"/>
+            </w:rPr>
+            <w:fldChar w:fldCharType="separate"/>
+          </w:r>
+          <w:r>
+            <w:rPr>
+              <w:caps/>
+              <w:color w:val="808080" w:themeColor="background1" w:themeShade="80"/>
+              <w:sz w:val="18"/>
+              <w:szCs w:val="18"/>
+            </w:rPr>
+            <w:t>2</w:t>
+          </w:r>
+          <w:r>
+            <w:rPr>
+              <w:caps/>
+              <w:color w:val="808080" w:themeColor="background1" w:themeShade="80"/>
+              <w:sz w:val="18"/>
+              <w:szCs w:val="18"/>
+            </w:rPr>
+            <w:fldChar w:fldCharType="end"/>
+          </w:r>
+        </w:p>
+      </w:tc>
+    </w:tr>
+  </w:tbl>
+  <w:p>
+    <w:pPr>
+      <w:pStyle w:val="Chntrang"/>
+    </w:pPr>
+  </w:p>
+</w:ftr>
+</file>
+
+<file path=word/footnotes.xml><?xml version="1.0" encoding="utf-8"?>
+<w:footnotes xmlns:wpc="http://schemas.microsoft.com/office/word/2010/wordprocessingCanvas" xmlns:cx="http://schemas.microsoft.com/office/drawing/2014/chartex" xmlns:cx1="http://schemas.microsoft.com/office/drawing/2015/9/8/chartex" xmlns:cx2="http://schemas.microsoft.com/office/drawing/2015/10/21/chartex" xmlns:cx3="http://schemas.microsoft.com/office/drawing/2016/5/9/chartex" xmlns:cx4="http://schemas.microsoft.com/office/drawing/2016/5/10/chartex" xmlns:cx5="http://schemas.microsoft.com/office/drawing/2016/5/11/chartex" xmlns:cx6="http://schemas.microsoft.com/office/drawing/2016/5/12/chartex" xmlns:cx7="http://schemas.microsoft.com/office/drawing/2016/5/13/chartex" xmlns:cx8="http://schemas.microsoft.com/office/drawing/2016/5/14/chartex" xmlns:mc="http://schemas.openxmlformats.org/markup-compatibility/2006" xmlns:aink="http://schemas.microsoft.com/office/drawing/2016/ink" xmlns:am3d="http://schemas.microsoft.com/office/drawing/2017/model3d" xmlns:o="urn:schemas-microsoft-com:office:office" xmlns:oel="http://schemas.microsoft.com/office/2019/extlst" xmlns:r="http://schemas.openxmlformats.org/officeDocument/2006/relationships" xmlns:m="http://schemas.openxmlformats.org/officeDocument/2006/math" xmlns:v="urn:schemas-microsoft-com:vml" xmlns:wp14="http://schemas.microsoft.com/office/word/2010/wordprocessingDrawing" xmlns:wp="http://schemas.openxmlformats.org/drawingml/2006/wordprocessingDrawing" xmlns:w10="urn:schemas-microsoft-com:office:word" xmlns:w="http://schemas.openxmlformats.org/wordprocessingml/2006/main" xmlns:w14="http://schemas.microsoft.com/office/word/2010/wordml" xmlns:w15="http://schemas.microsoft.com/office/word/2012/wordml" xmlns:w16cex="http://schemas.microsoft.com/office/word/2018/wordml/cex" xmlns:w16cid="http://schemas.microsoft.com/office/word/2016/wordml/cid" xmlns:w16="http://schemas.microsoft.com/office/word/2018/wordml" xmlns:w16sdtdh="http://schemas.microsoft.com/office/word/2020/wordml/sdtdatahash" xmlns:w16se="http://schemas.microsoft.com/office/word/2015/wordml/symex" xmlns:wpg="http://schemas.microsoft.com/office/word/2010/wordprocessingGroup" xmlns:wpi="http://schemas.microsoft.com/office/word/2010/wordprocessingInk" xmlns:wne="http://schemas.microsoft.com/office/word/2006/wordml" xmlns:wps="http://schemas.microsoft.com/office/word/2010/wordprocessingShape" mc:Ignorable="w14 w15 w16se w16cid w16 w16cex w16sdtdh wp14">
+  <w:footnote w:type="separator" w:id="-1">
+    <w:p>
+      <w:pPr>
+        <w:spacing w:after="0" w:line="240" w:lineRule="auto"/>
+      </w:pPr>
+      <w:r>
+        <w:separator/>
+      </w:r>
+    </w:p>
+  </w:footnote>
+  <w:footnote w:type="continuationSeparator" w:id="0">
+    <w:p>
+      <w:pPr>
+        <w:spacing w:after="0" w:line="240" w:lineRule="auto"/>
+      </w:pPr>
+      <w:r>
+        <w:continuationSeparator/>
+      </w:r>
+    </w:p>
+  </w:footnote>
+</w:footnotes>
+</file>
+
+<file path=word/numbering.xml><?xml version="1.0" encoding="utf-8"?>
+<w:numbering xmlns:wpc="http://schemas.microsoft.com/office/word/2010/wordprocessingCanvas" xmlns:cx="http://schemas.microsoft.com/office/drawing/2014/chartex" xmlns:cx1="http://schemas.microsoft.com/office/drawing/2015/9/8/chartex" xmlns:cx2="http://schemas.microsoft.com/office/drawing/2015/10/21/chartex" xmlns:cx3="http://schemas.microsoft.com/office/drawing/2016/5/9/chartex" xmlns:cx4="http://schemas.microsoft.com/office/drawing/2016/5/10/chartex" xmlns:cx5="http://schemas.microsoft.com/office/drawing/2016/5/11/chartex" xmlns:cx6="http://schemas.microsoft.com/office/drawing/2016/5/12/chartex" xmlns:cx7="http://schemas.microsoft.com/office/drawing/2016/5/13/chartex" xmlns:cx8="http://schemas.microsoft.com/office/drawing/2016/5/14/chartex" xmlns:mc="http://schemas.openxmlformats.org/markup-compatibility/2006" xmlns:aink="http://schemas.microsoft.com/office/drawing/2016/ink" xmlns:am3d="http://schemas.microsoft.com/office/drawing/2017/model3d" xmlns:o="urn:schemas-microsoft-com:office:office" xmlns:oel="http://schemas.microsoft.com/office/2019/extlst" xmlns:r="http://schemas.openxmlformats.org/officeDocument/2006/relationships" xmlns:m="http://schemas.openxmlformats.org/officeDocument/2006/math" xmlns:v="urn:schemas-microsoft-com:vml" xmlns:wp14="http://schemas.microsoft.com/office/word/2010/wordprocessingDrawing" xmlns:wp="http://schemas.openxmlformats.org/drawingml/2006/wordprocessingDrawing" xmlns:w10="urn:schemas-microsoft-com:office:word" xmlns:w="http://schemas.openxmlformats.org/wordprocessingml/2006/main" xmlns:w14="http://schemas.microsoft.com/office/word/2010/wordml" xmlns:w15="http://schemas.microsoft.com/office/word/2012/wordml" xmlns:w16cex="http://schemas.microsoft.com/office/word/2018/wordml/cex" xmlns:w16cid="http://schemas.microsoft.com/office/word/2016/wordml/cid" xmlns:w16="http://schemas.microsoft.com/office/word/2018/wordml" xmlns:w16sdtdh="http://schemas.microsoft.com/office/word/2020/wordml/sdtdatahash" xmlns:w16se="http://schemas.microsoft.com/office/word/2015/wordml/symex" xmlns:wpg="http://schemas.microsoft.com/office/word/2010/wordprocessingGroup" xmlns:wpi="http://schemas.microsoft.com/office/word/2010/wordprocessingInk" xmlns:wne="http://schemas.microsoft.com/office/word/2006/wordml" xmlns:wps="http://schemas.microsoft.com/office/word/2010/wordprocessingShape" mc:Ignorable="w14 w15 w16se w16cid w16 w16cex w16sdtdh wp14">
+  <w:abstractNum w:abstractNumId="0" w15:restartNumberingAfterBreak="0">
+    <w:nsid w:val="1FC1602B"/>
+    <w:multiLevelType w:val="hybridMultilevel"/>
+    <w:tmpl w:val="B0983450"/>
+    <w:lvl w:ilvl="0" w:tplc="042A000F">
+      <w:start w:val="1"/>
+      <w:numFmt w:val="decimal"/>
+      <w:lvlText w:val="%1."/>
+      <w:lvlJc w:val="left"/>
+      <w:pPr>
+        <w:ind w:left="720" w:hanging="360"/>
+      </w:pPr>
+      <w:rPr>
+        <w:rFonts w:hint="default"/>
+      </w:rPr>
+    </w:lvl>
+    <w:lvl w:ilvl="1" w:tplc="042A0019">
+      <w:start w:val="1"/>
+      <w:numFmt w:val="lowerLetter"/>
+      <w:lvlText w:val="%2."/>
+      <w:lvlJc w:val="left"/>
+      <w:pPr>
+        <w:ind w:left="1440" w:hanging="360"/>
+      </w:pPr>
+    </w:lvl>
+    <w:lvl w:ilvl="2" w:tplc="042A001B" w:tentative="1">
+      <w:start w:val="1"/>
+      <w:numFmt w:val="lowerRoman"/>
+      <w:lvlText w:val="%3."/>
+      <w:lvlJc w:val="right"/>
+      <w:pPr>
+        <w:ind w:left="2160" w:hanging="180"/>
+      </w:pPr>
+    </w:lvl>
+    <w:lvl w:ilvl="3" w:tplc="042A000F" w:tentative="1">
+      <w:start w:val="1"/>
+      <w:numFmt w:val="decimal"/>
+      <w:lvlText w:val="%4."/>
+      <w:lvlJc w:val="left"/>
+      <w:pPr>
+        <w:ind w:left="2880" w:hanging="360"/>
+      </w:pPr>
+    </w:lvl>
+    <w:lvl w:ilvl="4" w:tplc="042A0019" w:tentative="1">
+      <w:start w:val="1"/>
+      <w:numFmt w:val="lowerLetter"/>
+      <w:lvlText w:val="%5."/>
+      <w:lvlJc w:val="left"/>
+      <w:pPr>
+        <w:ind w:left="3600" w:hanging="360"/>
+      </w:pPr>
+    </w:lvl>
+    <w:lvl w:ilvl="5" w:tplc="042A001B" w:tentative="1">
+      <w:start w:val="1"/>
+      <w:numFmt w:val="lowerRoman"/>
+      <w:lvlText w:val="%6."/>
+      <w:lvlJc w:val="right"/>
+      <w:pPr>
+        <w:ind w:left="4320" w:hanging="180"/>
+      </w:pPr>
+    </w:lvl>
+    <w:lvl w:ilvl="6" w:tplc="042A000F" w:tentative="1">
+      <w:start w:val="1"/>
+      <w:numFmt w:val="decimal"/>
+      <w:lvlText w:val="%7."/>
+      <w:lvlJc w:val="left"/>
+      <w:pPr>
+        <w:ind w:left="5040" w:hanging="360"/>
+      </w:pPr>
+    </w:lvl>
+    <w:lvl w:ilvl="7" w:tplc="042A0019" w:tentative="1">
+      <w:start w:val="1"/>
+      <w:numFmt w:val="lowerLetter"/>
+      <w:lvlText w:val="%8."/>
+      <w:lvlJc w:val="left"/>
+      <w:pPr>
+        <w:ind w:left="5760" w:hanging="360"/>
+      </w:pPr>
+    </w:lvl>
+    <w:lvl w:ilvl="8" w:tplc="042A001B" w:tentative="1">
+      <w:start w:val="1"/>
+      <w:numFmt w:val="lowerRoman"/>
+      <w:lvlText w:val="%9."/>
+      <w:lvlJc w:val="right"/>
+      <w:pPr>
+        <w:ind w:left="6480" w:hanging="180"/>
+      </w:pPr>
+    </w:lvl>
+  </w:abstractNum>
+  <w:abstractNum w:abstractNumId="1" w15:restartNumberingAfterBreak="0">
+    <w:nsid w:val="571766E3"/>
+    <w:multiLevelType w:val="hybridMultilevel"/>
+    <w:tmpl w:val="B0983450"/>
+    <w:lvl w:ilvl="0" w:tplc="FFFFFFFF">
+      <w:start w:val="1"/>
+      <w:numFmt w:val="decimal"/>
+      <w:lvlText w:val="%1."/>
+      <w:lvlJc w:val="left"/>
+      <w:pPr>
+        <w:ind w:left="720" w:hanging="360"/>
+      </w:pPr>
+      <w:rPr>
+        <w:rFonts w:hint="default"/>
+      </w:rPr>
+    </w:lvl>
+    <w:lvl w:ilvl="1" w:tplc="FFFFFFFF">
+      <w:start w:val="1"/>
+      <w:numFmt w:val="lowerLetter"/>
+      <w:lvlText w:val="%2."/>
+      <w:lvlJc w:val="left"/>
+      <w:pPr>
+        <w:ind w:left="1440" w:hanging="360"/>
+      </w:pPr>
+    </w:lvl>
+    <w:lvl w:ilvl="2" w:tplc="FFFFFFFF" w:tentative="1">
+      <w:start w:val="1"/>
+      <w:numFmt w:val="lowerRoman"/>
+      <w:lvlText w:val="%3."/>
+      <w:lvlJc w:val="right"/>
+      <w:pPr>
+        <w:ind w:left="2160" w:hanging="180"/>
+      </w:pPr>
+    </w:lvl>
+    <w:lvl w:ilvl="3" w:tplc="FFFFFFFF" w:tentative="1">
+      <w:start w:val="1"/>
+      <w:numFmt w:val="decimal"/>
+      <w:lvlText w:val="%4."/>
+      <w:lvlJc w:val="left"/>
+      <w:pPr>
+        <w:ind w:left="2880" w:hanging="360"/>
+      </w:pPr>
+    </w:lvl>
+    <w:lvl w:ilvl="4" w:tplc="FFFFFFFF" w:tentative="1">
+      <w:start w:val="1"/>
+      <w:numFmt w:val="lowerLetter"/>
+      <w:lvlText w:val="%5."/>
+      <w:lvlJc w:val="left"/>
+      <w:pPr>
+        <w:ind w:left="3600" w:hanging="360"/>
+      </w:pPr>
+    </w:lvl>
+    <w:lvl w:ilvl="5" w:tplc="FFFFFFFF" w:tentative="1">
+      <w:start w:val="1"/>
+      <w:numFmt w:val="lowerRoman"/>
+      <w:lvlText w:val="%6."/>
+      <w:lvlJc w:val="right"/>
+      <w:pPr>
+        <w:ind w:left="4320" w:hanging="180"/>
+      </w:pPr>
+    </w:lvl>
+    <w:lvl w:ilvl="6" w:tplc="FFFFFFFF" w:tentative="1">
+      <w:start w:val="1"/>
+      <w:numFmt w:val="decimal"/>
+      <w:lvlText w:val="%7."/>
+      <w:lvlJc w:val="left"/>
+      <w:pPr>
+        <w:ind w:left="5040" w:hanging="360"/>
+      </w:pPr>
+    </w:lvl>
+    <w:lvl w:ilvl="7" w:tplc="FFFFFFFF" w:tentative="1">
+      <w:start w:val="1"/>
+      <w:numFmt w:val="lowerLetter"/>
+      <w:lvlText w:val="%8."/>
+      <w:lvlJc w:val="left"/>
+      <w:pPr>
+        <w:ind w:left="5760" w:hanging="360"/>
+      </w:pPr>
+    </w:lvl>
+    <w:lvl w:ilvl="8" w:tplc="FFFFFFFF" w:tentative="1">
+      <w:start w:val="1"/>
+      <w:numFmt w:val="lowerRoman"/>
+      <w:lvlText w:val="%9."/>
+      <w:lvlJc w:val="right"/>
+      <w:pPr>
+        <w:ind w:left="6480" w:hanging="180"/>
+      </w:pPr>
+    </w:lvl>
+  </w:abstractNum>
+  <w:num w:numId="1" w16cid:durableId="24213827">
+    <w:abstractNumId w:val="0"/>
+  </w:num>
+  <w:num w:numId="2" w16cid:durableId="1570581125">
+    <w:abstractNumId w:val="1"/>
+  </w:num>
+</w:numbering>
 </file>
 
 <file path=word/styles.xml><?xml version="1.0" encoding="utf-8"?>
@@ -1298,7 +2975,661 @@
     <w:basedOn w:val="Phngmcinhcuaoanvn"/>
     <w:rsid w:val="00266CEF"/>
   </w:style>
+  <w:style w:type="paragraph" w:styleId="uMucluc">
+    <w:name w:val="TOC Heading"/>
+    <w:basedOn w:val="u1"/>
+    <w:next w:val="Binhthng"/>
+    <w:uiPriority w:val="39"/>
+    <w:unhideWhenUsed/>
+    <w:qFormat/>
+    <w:rsid w:val="00C138B8"/>
+    <w:pPr>
+      <w:spacing w:before="240" w:after="0"/>
+      <w:outlineLvl w:val="9"/>
+    </w:pPr>
+    <w:rPr>
+      <w:kern w:val="0"/>
+      <w:sz w:val="32"/>
+      <w:szCs w:val="32"/>
+      <w:lang w:eastAsia="vi-VN"/>
+      <w14:ligatures w14:val="none"/>
+    </w:rPr>
+  </w:style>
+  <w:style w:type="paragraph" w:styleId="Mucluc1">
+    <w:name w:val="toc 1"/>
+    <w:basedOn w:val="Binhthng"/>
+    <w:next w:val="Binhthng"/>
+    <w:autoRedefine/>
+    <w:uiPriority w:val="39"/>
+    <w:unhideWhenUsed/>
+    <w:rsid w:val="00C138B8"/>
+    <w:pPr>
+      <w:spacing w:after="100"/>
+    </w:pPr>
+  </w:style>
+  <w:style w:type="character" w:styleId="Siuktni">
+    <w:name w:val="Hyperlink"/>
+    <w:basedOn w:val="Phngmcinhcuaoanvn"/>
+    <w:uiPriority w:val="99"/>
+    <w:unhideWhenUsed/>
+    <w:rsid w:val="00C138B8"/>
+    <w:rPr>
+      <w:color w:val="0563C1" w:themeColor="hyperlink"/>
+      <w:u w:val="single"/>
+    </w:rPr>
+  </w:style>
+  <w:style w:type="paragraph" w:styleId="Mucluc2">
+    <w:name w:val="toc 2"/>
+    <w:basedOn w:val="Binhthng"/>
+    <w:next w:val="Binhthng"/>
+    <w:autoRedefine/>
+    <w:uiPriority w:val="39"/>
+    <w:unhideWhenUsed/>
+    <w:rsid w:val="001E33F6"/>
+    <w:pPr>
+      <w:spacing w:after="100"/>
+      <w:ind w:left="220"/>
+    </w:pPr>
+  </w:style>
+  <w:style w:type="paragraph" w:styleId="utrang">
+    <w:name w:val="header"/>
+    <w:basedOn w:val="Binhthng"/>
+    <w:link w:val="utrangChar"/>
+    <w:uiPriority w:val="99"/>
+    <w:unhideWhenUsed/>
+    <w:rsid w:val="009B472C"/>
+    <w:pPr>
+      <w:tabs>
+        <w:tab w:val="center" w:pos="4513"/>
+        <w:tab w:val="right" w:pos="9026"/>
+      </w:tabs>
+      <w:spacing w:after="0" w:line="240" w:lineRule="auto"/>
+    </w:pPr>
+  </w:style>
+  <w:style w:type="character" w:customStyle="1" w:styleId="utrangChar">
+    <w:name w:val="Đầu trang Char"/>
+    <w:basedOn w:val="Phngmcinhcuaoanvn"/>
+    <w:link w:val="utrang"/>
+    <w:uiPriority w:val="99"/>
+    <w:rsid w:val="009B472C"/>
+  </w:style>
+  <w:style w:type="paragraph" w:styleId="Chntrang">
+    <w:name w:val="footer"/>
+    <w:basedOn w:val="Binhthng"/>
+    <w:link w:val="ChntrangChar"/>
+    <w:uiPriority w:val="99"/>
+    <w:unhideWhenUsed/>
+    <w:rsid w:val="009B472C"/>
+    <w:pPr>
+      <w:tabs>
+        <w:tab w:val="center" w:pos="4513"/>
+        <w:tab w:val="right" w:pos="9026"/>
+      </w:tabs>
+      <w:spacing w:after="0" w:line="240" w:lineRule="auto"/>
+    </w:pPr>
+  </w:style>
+  <w:style w:type="character" w:customStyle="1" w:styleId="ChntrangChar">
+    <w:name w:val="Chân trang Char"/>
+    <w:basedOn w:val="Phngmcinhcuaoanvn"/>
+    <w:link w:val="Chntrang"/>
+    <w:uiPriority w:val="99"/>
+    <w:rsid w:val="009B472C"/>
+  </w:style>
 </w:styles>
+</file>
+
+<file path=word/glossary/document.xml><?xml version="1.0" encoding="utf-8"?>
+<w:glossaryDocument xmlns:wpc="http://schemas.microsoft.com/office/word/2010/wordprocessingCanvas" xmlns:cx="http://schemas.microsoft.com/office/drawing/2014/chartex" xmlns:cx1="http://schemas.microsoft.com/office/drawing/2015/9/8/chartex" xmlns:cx2="http://schemas.microsoft.com/office/drawing/2015/10/21/chartex" xmlns:cx3="http://schemas.microsoft.com/office/drawing/2016/5/9/chartex" xmlns:cx4="http://schemas.microsoft.com/office/drawing/2016/5/10/chartex" xmlns:cx5="http://schemas.microsoft.com/office/drawing/2016/5/11/chartex" xmlns:cx6="http://schemas.microsoft.com/office/drawing/2016/5/12/chartex" xmlns:cx7="http://schemas.microsoft.com/office/drawing/2016/5/13/chartex" xmlns:cx8="http://schemas.microsoft.com/office/drawing/2016/5/14/chartex" xmlns:mc="http://schemas.openxmlformats.org/markup-compatibility/2006" xmlns:aink="http://schemas.microsoft.com/office/drawing/2016/ink" xmlns:am3d="http://schemas.microsoft.com/office/drawing/2017/model3d" xmlns:o="urn:schemas-microsoft-com:office:office" xmlns:oel="http://schemas.microsoft.com/office/2019/extlst" xmlns:r="http://schemas.openxmlformats.org/officeDocument/2006/relationships" xmlns:m="http://schemas.openxmlformats.org/officeDocument/2006/math" xmlns:v="urn:schemas-microsoft-com:vml" xmlns:wp14="http://schemas.microsoft.com/office/word/2010/wordprocessingDrawing" xmlns:wp="http://schemas.openxmlformats.org/drawingml/2006/wordprocessingDrawing" xmlns:w10="urn:schemas-microsoft-com:office:word" xmlns:w="http://schemas.openxmlformats.org/wordprocessingml/2006/main" xmlns:w14="http://schemas.microsoft.com/office/word/2010/wordml" xmlns:w15="http://schemas.microsoft.com/office/word/2012/wordml" xmlns:w16cex="http://schemas.microsoft.com/office/word/2018/wordml/cex" xmlns:w16cid="http://schemas.microsoft.com/office/word/2016/wordml/cid" xmlns:w16="http://schemas.microsoft.com/office/word/2018/wordml" xmlns:w16sdtdh="http://schemas.microsoft.com/office/word/2020/wordml/sdtdatahash" xmlns:w16se="http://schemas.microsoft.com/office/word/2015/wordml/symex" xmlns:wpg="http://schemas.microsoft.com/office/word/2010/wordprocessingGroup" xmlns:wpi="http://schemas.microsoft.com/office/word/2010/wordprocessingInk" xmlns:wne="http://schemas.microsoft.com/office/word/2006/wordml" xmlns:wps="http://schemas.microsoft.com/office/word/2010/wordprocessingShape" mc:Ignorable="w14 w15 w16se w16cid w16 w16cex w16sdtdh wp14">
+  <w:docParts>
+    <w:docPart>
+      <w:docPartPr>
+        <w:name w:val="BCF12687755F4B8983D6DB3DD7DD030A"/>
+        <w:category>
+          <w:name w:val="Chung"/>
+          <w:gallery w:val="placeholder"/>
+        </w:category>
+        <w:types>
+          <w:type w:val="bbPlcHdr"/>
+        </w:types>
+        <w:behaviors>
+          <w:behavior w:val="content"/>
+        </w:behaviors>
+        <w:guid w:val="{F5C7AFFC-96A2-4393-BFDA-4B5137095646}"/>
+      </w:docPartPr>
+      <w:docPartBody>
+        <w:p>
+          <w:pPr>
+            <w:pStyle w:val="BCF12687755F4B8983D6DB3DD7DD030A"/>
+          </w:pPr>
+          <w:r>
+            <w:rPr>
+              <w:rStyle w:val="VnbanChdanhsn"/>
+            </w:rPr>
+            <w:t>[Tác giả]</w:t>
+          </w:r>
+        </w:p>
+      </w:docPartBody>
+    </w:docPart>
+  </w:docParts>
+</w:glossaryDocument>
+</file>
+
+<file path=word/glossary/fontTable.xml><?xml version="1.0" encoding="utf-8"?>
+<w:fonts xmlns:mc="http://schemas.openxmlformats.org/markup-compatibility/2006" xmlns:r="http://schemas.openxmlformats.org/officeDocument/2006/relationships" xmlns:w="http://schemas.openxmlformats.org/wordprocessingml/2006/main" xmlns:w14="http://schemas.microsoft.com/office/word/2010/wordml" xmlns:w15="http://schemas.microsoft.com/office/word/2012/wordml" xmlns:w16cex="http://schemas.microsoft.com/office/word/2018/wordml/cex" xmlns:w16cid="http://schemas.microsoft.com/office/word/2016/wordml/cid" xmlns:w16="http://schemas.microsoft.com/office/word/2018/wordml" xmlns:w16sdtdh="http://schemas.microsoft.com/office/word/2020/wordml/sdtdatahash" xmlns:w16se="http://schemas.microsoft.com/office/word/2015/wordml/symex" mc:Ignorable="w14 w15 w16se w16cid w16 w16cex w16sdtdh">
+  <w:font w:name="Times New Roman">
+    <w:panose1 w:val="02020603050405020304"/>
+    <w:charset w:val="00"/>
+    <w:family w:val="roman"/>
+    <w:pitch w:val="variable"/>
+    <w:sig w:usb0="E0002EFF" w:usb1="C000785B" w:usb2="00000009" w:usb3="00000000" w:csb0="000001FF" w:csb1="00000000"/>
+  </w:font>
+  <w:font w:name="Arial">
+    <w:panose1 w:val="020B0604020202020204"/>
+    <w:charset w:val="00"/>
+    <w:family w:val="swiss"/>
+    <w:pitch w:val="variable"/>
+    <w:sig w:usb0="E0002EFF" w:usb1="C000785B" w:usb2="00000009" w:usb3="00000000" w:csb0="000001FF" w:csb1="00000000"/>
+  </w:font>
+  <w:font w:name="Roboto">
+    <w:panose1 w:val="02000000000000000000"/>
+    <w:charset w:val="00"/>
+    <w:family w:val="auto"/>
+    <w:pitch w:val="variable"/>
+    <w:sig w:usb0="E00002FF" w:usb1="5000205B" w:usb2="00000020" w:usb3="00000000" w:csb0="0000019F" w:csb1="00000000"/>
+  </w:font>
+</w:fonts>
+</file>
+
+<file path=word/glossary/settings.xml><?xml version="1.0" encoding="utf-8"?>
+<w:settings xmlns:mc="http://schemas.openxmlformats.org/markup-compatibility/2006" xmlns:o="urn:schemas-microsoft-com:office:office" xmlns:r="http://schemas.openxmlformats.org/officeDocument/2006/relationships" xmlns:m="http://schemas.openxmlformats.org/officeDocument/2006/math" xmlns:v="urn:schemas-microsoft-com:vml" xmlns:w10="urn:schemas-microsoft-com:office:word" xmlns:w="http://schemas.openxmlformats.org/wordprocessingml/2006/main" xmlns:w14="http://schemas.microsoft.com/office/word/2010/wordml" xmlns:w15="http://schemas.microsoft.com/office/word/2012/wordml" xmlns:w16cex="http://schemas.microsoft.com/office/word/2018/wordml/cex" xmlns:w16cid="http://schemas.microsoft.com/office/word/2016/wordml/cid" xmlns:w16="http://schemas.microsoft.com/office/word/2018/wordml" xmlns:w16sdtdh="http://schemas.microsoft.com/office/word/2020/wordml/sdtdatahash" xmlns:w16se="http://schemas.microsoft.com/office/word/2015/wordml/symex" xmlns:sl="http://schemas.openxmlformats.org/schemaLibrary/2006/main" mc:Ignorable="w14 w15 w16se w16cid w16 w16cex w16sdtdh">
+  <w:view w:val="normal"/>
+  <w:defaultTabStop w:val="720"/>
+  <w:characterSpacingControl w:val="doNotCompress"/>
+  <w:compat>
+    <w:useFELayout/>
+    <w:compatSetting w:name="compatibilityMode" w:uri="http://schemas.microsoft.com/office/word" w:val="15"/>
+    <w:compatSetting w:name="overrideTableStyleFontSizeAndJustification" w:uri="http://schemas.microsoft.com/office/word" w:val="1"/>
+    <w:compatSetting w:name="enableOpenTypeFeatures" w:uri="http://schemas.microsoft.com/office/word" w:val="1"/>
+    <w:compatSetting w:name="doNotFlipMirrorIndents" w:uri="http://schemas.microsoft.com/office/word" w:val="1"/>
+    <w:compatSetting w:name="differentiateMultirowTableHeaders" w:uri="http://schemas.microsoft.com/office/word" w:val="1"/>
+    <w:compatSetting w:name="useWord2013TrackBottomHyphenation" w:uri="http://schemas.microsoft.com/office/word" w:val="0"/>
+  </w:compat>
+  <w:rsids>
+    <w:rsidRoot w:val="00A70FC3"/>
+    <w:rsid w:val="00A70FC3"/>
+    <w:rsid w:val="00BF1A78"/>
+  </w:rsids>
+  <m:mathPr>
+    <m:mathFont m:val="Cambria Math"/>
+    <m:brkBin m:val="before"/>
+    <m:brkBinSub m:val="--"/>
+    <m:smallFrac m:val="0"/>
+    <m:dispDef/>
+    <m:lMargin m:val="0"/>
+    <m:rMargin m:val="0"/>
+    <m:defJc m:val="centerGroup"/>
+    <m:wrapIndent m:val="1440"/>
+    <m:intLim m:val="subSup"/>
+    <m:naryLim m:val="undOvr"/>
+  </m:mathPr>
+  <w:themeFontLang w:val="vi-VN"/>
+  <w:clrSchemeMapping w:bg1="light1" w:t1="dark1" w:bg2="light2" w:t2="dark2" w:accent1="accent1" w:accent2="accent2" w:accent3="accent3" w:accent4="accent4" w:accent5="accent5" w:accent6="accent6" w:hyperlink="hyperlink" w:followedHyperlink="followedHyperlink"/>
+  <w:decimalSymbol w:val=","/>
+  <w:listSeparator w:val=","/>
+  <w15:chartTrackingRefBased/>
+</w:settings>
+</file>
+
+<file path=word/glossary/styles.xml><?xml version="1.0" encoding="utf-8"?>
+<w:styles xmlns:mc="http://schemas.openxmlformats.org/markup-compatibility/2006" xmlns:r="http://schemas.openxmlformats.org/officeDocument/2006/relationships" xmlns:w="http://schemas.openxmlformats.org/wordprocessingml/2006/main" xmlns:w14="http://schemas.microsoft.com/office/word/2010/wordml" xmlns:w15="http://schemas.microsoft.com/office/word/2012/wordml" xmlns:w16cex="http://schemas.microsoft.com/office/word/2018/wordml/cex" xmlns:w16cid="http://schemas.microsoft.com/office/word/2016/wordml/cid" xmlns:w16="http://schemas.microsoft.com/office/word/2018/wordml" xmlns:w16sdtdh="http://schemas.microsoft.com/office/word/2020/wordml/sdtdatahash" xmlns:w16se="http://schemas.microsoft.com/office/word/2015/wordml/symex" mc:Ignorable="w14 w15 w16se w16cid w16 w16cex w16sdtdh">
+  <w:docDefaults>
+    <w:rPrDefault>
+      <w:rPr>
+        <w:rFonts w:asciiTheme="minorHAnsi" w:eastAsiaTheme="minorEastAsia" w:hAnsiTheme="minorHAnsi" w:cstheme="minorBidi"/>
+        <w:kern w:val="2"/>
+        <w:sz w:val="24"/>
+        <w:szCs w:val="24"/>
+        <w:lang w:val="vi-VN" w:eastAsia="vi-VN" w:bidi="ar-SA"/>
+        <w14:ligatures w14:val="standardContextual"/>
+      </w:rPr>
+    </w:rPrDefault>
+    <w:pPrDefault>
+      <w:pPr>
+        <w:spacing w:after="160" w:line="278" w:lineRule="auto"/>
+      </w:pPr>
+    </w:pPrDefault>
+  </w:docDefaults>
+  <w:latentStyles w:defLockedState="0" w:defUIPriority="99" w:defSemiHidden="0" w:defUnhideWhenUsed="0" w:defQFormat="0" w:count="376">
+    <w:lsdException w:name="Normal" w:uiPriority="0" w:qFormat="1"/>
+    <w:lsdException w:name="heading 1" w:uiPriority="9" w:qFormat="1"/>
+    <w:lsdException w:name="heading 2" w:semiHidden="1" w:uiPriority="9" w:unhideWhenUsed="1" w:qFormat="1"/>
+    <w:lsdException w:name="heading 3" w:semiHidden="1" w:uiPriority="9" w:unhideWhenUsed="1" w:qFormat="1"/>
+    <w:lsdException w:name="heading 4" w:semiHidden="1" w:uiPriority="9" w:unhideWhenUsed="1" w:qFormat="1"/>
+    <w:lsdException w:name="heading 5" w:semiHidden="1" w:uiPriority="9" w:unhideWhenUsed="1" w:qFormat="1"/>
+    <w:lsdException w:name="heading 6" w:semiHidden="1" w:uiPriority="9" w:unhideWhenUsed="1" w:qFormat="1"/>
+    <w:lsdException w:name="heading 7" w:semiHidden="1" w:uiPriority="9" w:unhideWhenUsed="1" w:qFormat="1"/>
+    <w:lsdException w:name="heading 8" w:semiHidden="1" w:uiPriority="9" w:unhideWhenUsed="1" w:qFormat="1"/>
+    <w:lsdException w:name="heading 9" w:semiHidden="1" w:uiPriority="9" w:unhideWhenUsed="1" w:qFormat="1"/>
+    <w:lsdException w:name="index 1" w:semiHidden="1" w:unhideWhenUsed="1"/>
+    <w:lsdException w:name="index 2" w:semiHidden="1" w:unhideWhenUsed="1"/>
+    <w:lsdException w:name="index 3" w:semiHidden="1" w:unhideWhenUsed="1"/>
+    <w:lsdException w:name="index 4" w:semiHidden="1" w:unhideWhenUsed="1"/>
+    <w:lsdException w:name="index 5" w:semiHidden="1" w:unhideWhenUsed="1"/>
+    <w:lsdException w:name="index 6" w:semiHidden="1" w:unhideWhenUsed="1"/>
+    <w:lsdException w:name="index 7" w:semiHidden="1" w:unhideWhenUsed="1"/>
+    <w:lsdException w:name="index 8" w:semiHidden="1" w:unhideWhenUsed="1"/>
+    <w:lsdException w:name="index 9" w:semiHidden="1" w:unhideWhenUsed="1"/>
+    <w:lsdException w:name="toc 1" w:semiHidden="1" w:uiPriority="39" w:unhideWhenUsed="1"/>
+    <w:lsdException w:name="toc 2" w:semiHidden="1" w:uiPriority="39" w:unhideWhenUsed="1"/>
+    <w:lsdException w:name="toc 3" w:semiHidden="1" w:uiPriority="39" w:unhideWhenUsed="1"/>
+    <w:lsdException w:name="toc 4" w:semiHidden="1" w:uiPriority="39" w:unhideWhenUsed="1"/>
+    <w:lsdException w:name="toc 5" w:semiHidden="1" w:uiPriority="39" w:unhideWhenUsed="1"/>
+    <w:lsdException w:name="toc 6" w:semiHidden="1" w:uiPriority="39" w:unhideWhenUsed="1"/>
+    <w:lsdException w:name="toc 7" w:semiHidden="1" w:uiPriority="39" w:unhideWhenUsed="1"/>
+    <w:lsdException w:name="toc 8" w:semiHidden="1" w:uiPriority="39" w:unhideWhenUsed="1"/>
+    <w:lsdException w:name="toc 9" w:semiHidden="1" w:uiPriority="39" w:unhideWhenUsed="1"/>
+    <w:lsdException w:name="Normal Indent" w:semiHidden="1" w:unhideWhenUsed="1"/>
+    <w:lsdException w:name="footnote text" w:semiHidden="1" w:unhideWhenUsed="1"/>
+    <w:lsdException w:name="annotation text" w:semiHidden="1" w:unhideWhenUsed="1"/>
+    <w:lsdException w:name="header" w:semiHidden="1" w:unhideWhenUsed="1"/>
+    <w:lsdException w:name="footer" w:semiHidden="1" w:unhideWhenUsed="1"/>
+    <w:lsdException w:name="index heading" w:semiHidden="1" w:unhideWhenUsed="1"/>
+    <w:lsdException w:name="caption" w:semiHidden="1" w:uiPriority="35" w:unhideWhenUsed="1" w:qFormat="1"/>
+    <w:lsdException w:name="table of figures" w:semiHidden="1" w:unhideWhenUsed="1"/>
+    <w:lsdException w:name="envelope address" w:semiHidden="1" w:unhideWhenUsed="1"/>
+    <w:lsdException w:name="envelope return" w:semiHidden="1" w:unhideWhenUsed="1"/>
+    <w:lsdException w:name="footnote reference" w:semiHidden="1" w:unhideWhenUsed="1"/>
+    <w:lsdException w:name="annotation reference" w:semiHidden="1" w:unhideWhenUsed="1"/>
+    <w:lsdException w:name="line number" w:semiHidden="1" w:unhideWhenUsed="1"/>
+    <w:lsdException w:name="page number" w:semiHidden="1" w:unhideWhenUsed="1"/>
+    <w:lsdException w:name="endnote reference" w:semiHidden="1" w:unhideWhenUsed="1"/>
+    <w:lsdException w:name="endnote text" w:semiHidden="1" w:unhideWhenUsed="1"/>
+    <w:lsdException w:name="table of authorities" w:semiHidden="1" w:unhideWhenUsed="1"/>
+    <w:lsdException w:name="macro" w:semiHidden="1" w:unhideWhenUsed="1"/>
+    <w:lsdException w:name="toa heading" w:semiHidden="1" w:unhideWhenUsed="1"/>
+    <w:lsdException w:name="List" w:semiHidden="1" w:unhideWhenUsed="1"/>
+    <w:lsdException w:name="List Bullet" w:semiHidden="1" w:unhideWhenUsed="1"/>
+    <w:lsdException w:name="List Number" w:semiHidden="1" w:unhideWhenUsed="1"/>
+    <w:lsdException w:name="List 2" w:semiHidden="1" w:unhideWhenUsed="1"/>
+    <w:lsdException w:name="List 3" w:semiHidden="1" w:unhideWhenUsed="1"/>
+    <w:lsdException w:name="List 4" w:semiHidden="1" w:unhideWhenUsed="1"/>
+    <w:lsdException w:name="List 5" w:semiHidden="1" w:unhideWhenUsed="1"/>
+    <w:lsdException w:name="List Bullet 2" w:semiHidden="1" w:unhideWhenUsed="1"/>
+    <w:lsdException w:name="List Bullet 3" w:semiHidden="1" w:unhideWhenUsed="1"/>
+    <w:lsdException w:name="List Bullet 4" w:semiHidden="1" w:unhideWhenUsed="1"/>
+    <w:lsdException w:name="List Bullet 5" w:semiHidden="1" w:unhideWhenUsed="1"/>
+    <w:lsdException w:name="List Number 2" w:semiHidden="1" w:unhideWhenUsed="1"/>
+    <w:lsdException w:name="List Number 3" w:semiHidden="1" w:unhideWhenUsed="1"/>
+    <w:lsdException w:name="List Number 4" w:semiHidden="1" w:unhideWhenUsed="1"/>
+    <w:lsdException w:name="List Number 5" w:semiHidden="1" w:unhideWhenUsed="1"/>
+    <w:lsdException w:name="Title" w:uiPriority="10" w:qFormat="1"/>
+    <w:lsdException w:name="Closing" w:semiHidden="1" w:unhideWhenUsed="1"/>
+    <w:lsdException w:name="Signature" w:semiHidden="1" w:unhideWhenUsed="1"/>
+    <w:lsdException w:name="Default Paragraph Font" w:semiHidden="1" w:uiPriority="1" w:unhideWhenUsed="1"/>
+    <w:lsdException w:name="Body Text" w:semiHidden="1" w:unhideWhenUsed="1"/>
+    <w:lsdException w:name="Body Text Indent" w:semiHidden="1" w:unhideWhenUsed="1"/>
+    <w:lsdException w:name="List Continue" w:semiHidden="1" w:unhideWhenUsed="1"/>
+    <w:lsdException w:name="List Continue 2" w:semiHidden="1" w:unhideWhenUsed="1"/>
+    <w:lsdException w:name="List Continue 3" w:semiHidden="1" w:unhideWhenUsed="1"/>
+    <w:lsdException w:name="List Continue 4" w:semiHidden="1" w:unhideWhenUsed="1"/>
+    <w:lsdException w:name="List Continue 5" w:semiHidden="1" w:unhideWhenUsed="1"/>
+    <w:lsdException w:name="Message Header" w:semiHidden="1" w:unhideWhenUsed="1"/>
+    <w:lsdException w:name="Subtitle" w:uiPriority="11" w:qFormat="1"/>
+    <w:lsdException w:name="Salutation" w:semiHidden="1" w:unhideWhenUsed="1"/>
+    <w:lsdException w:name="Date" w:semiHidden="1" w:unhideWhenUsed="1"/>
+    <w:lsdException w:name="Body Text First Indent" w:semiHidden="1" w:unhideWhenUsed="1"/>
+    <w:lsdException w:name="Body Text First Indent 2" w:semiHidden="1" w:unhideWhenUsed="1"/>
+    <w:lsdException w:name="Note Heading" w:semiHidden="1" w:unhideWhenUsed="1"/>
+    <w:lsdException w:name="Body Text 2" w:semiHidden="1" w:unhideWhenUsed="1"/>
+    <w:lsdException w:name="Body Text 3" w:semiHidden="1" w:unhideWhenUsed="1"/>
+    <w:lsdException w:name="Body Text Indent 2" w:semiHidden="1" w:unhideWhenUsed="1"/>
+    <w:lsdException w:name="Body Text Indent 3" w:semiHidden="1" w:unhideWhenUsed="1"/>
+    <w:lsdException w:name="Block Text" w:semiHidden="1" w:unhideWhenUsed="1"/>
+    <w:lsdException w:name="Hyperlink" w:semiHidden="1" w:unhideWhenUsed="1"/>
+    <w:lsdException w:name="FollowedHyperlink" w:semiHidden="1" w:unhideWhenUsed="1"/>
+    <w:lsdException w:name="Strong" w:uiPriority="22" w:qFormat="1"/>
+    <w:lsdException w:name="Emphasis" w:uiPriority="20" w:qFormat="1"/>
+    <w:lsdException w:name="Document Map" w:semiHidden="1" w:unhideWhenUsed="1"/>
+    <w:lsdException w:name="Plain Text" w:semiHidden="1" w:unhideWhenUsed="1"/>
+    <w:lsdException w:name="E-mail Signature" w:semiHidden="1" w:unhideWhenUsed="1"/>
+    <w:lsdException w:name="HTML Top of Form" w:semiHidden="1" w:unhideWhenUsed="1"/>
+    <w:lsdException w:name="HTML Bottom of Form" w:semiHidden="1" w:unhideWhenUsed="1"/>
+    <w:lsdException w:name="Normal (Web)" w:semiHidden="1" w:unhideWhenUsed="1"/>
+    <w:lsdException w:name="HTML Acronym" w:semiHidden="1" w:unhideWhenUsed="1"/>
+    <w:lsdException w:name="HTML Address" w:semiHidden="1" w:unhideWhenUsed="1"/>
+    <w:lsdException w:name="HTML Cite" w:semiHidden="1" w:unhideWhenUsed="1"/>
+    <w:lsdException w:name="HTML Code" w:semiHidden="1" w:unhideWhenUsed="1"/>
+    <w:lsdException w:name="HTML Definition" w:semiHidden="1" w:unhideWhenUsed="1"/>
+    <w:lsdException w:name="HTML Keyboard" w:semiHidden="1" w:unhideWhenUsed="1"/>
+    <w:lsdException w:name="HTML Preformatted" w:semiHidden="1" w:unhideWhenUsed="1"/>
+    <w:lsdException w:name="HTML Sample" w:semiHidden="1" w:unhideWhenUsed="1"/>
+    <w:lsdException w:name="HTML Typewriter" w:semiHidden="1" w:unhideWhenUsed="1"/>
+    <w:lsdException w:name="HTML Variable" w:semiHidden="1" w:unhideWhenUsed="1"/>
+    <w:lsdException w:name="Normal Table" w:semiHidden="1" w:unhideWhenUsed="1"/>
+    <w:lsdException w:name="annotation subject" w:semiHidden="1" w:unhideWhenUsed="1"/>
+    <w:lsdException w:name="No List" w:semiHidden="1" w:unhideWhenUsed="1"/>
+    <w:lsdException w:name="Outline List 1" w:semiHidden="1" w:unhideWhenUsed="1"/>
+    <w:lsdException w:name="Outline List 2" w:semiHidden="1" w:unhideWhenUsed="1"/>
+    <w:lsdException w:name="Outline List 3" w:semiHidden="1" w:unhideWhenUsed="1"/>
+    <w:lsdException w:name="Table Simple 1" w:semiHidden="1" w:unhideWhenUsed="1"/>
+    <w:lsdException w:name="Table Simple 2" w:semiHidden="1" w:unhideWhenUsed="1"/>
+    <w:lsdException w:name="Table Simple 3" w:semiHidden="1" w:unhideWhenUsed="1"/>
+    <w:lsdException w:name="Table Classic 1" w:semiHidden="1" w:unhideWhenUsed="1"/>
+    <w:lsdException w:name="Table Classic 2" w:semiHidden="1" w:unhideWhenUsed="1"/>
+    <w:lsdException w:name="Table Classic 3" w:semiHidden="1" w:unhideWhenUsed="1"/>
+    <w:lsdException w:name="Table Classic 4" w:semiHidden="1" w:unhideWhenUsed="1"/>
+    <w:lsdException w:name="Table Colorful 1" w:semiHidden="1" w:unhideWhenUsed="1"/>
+    <w:lsdException w:name="Table Colorful 2" w:semiHidden="1" w:unhideWhenUsed="1"/>
+    <w:lsdException w:name="Table Colorful 3" w:semiHidden="1" w:unhideWhenUsed="1"/>
+    <w:lsdException w:name="Table Columns 1" w:semiHidden="1" w:unhideWhenUsed="1"/>
+    <w:lsdException w:name="Table Columns 2" w:semiHidden="1" w:unhideWhenUsed="1"/>
+    <w:lsdException w:name="Table Columns 3" w:semiHidden="1" w:unhideWhenUsed="1"/>
+    <w:lsdException w:name="Table Columns 4" w:semiHidden="1" w:unhideWhenUsed="1"/>
+    <w:lsdException w:name="Table Columns 5" w:semiHidden="1" w:unhideWhenUsed="1"/>
+    <w:lsdException w:name="Table Grid 1" w:semiHidden="1" w:unhideWhenUsed="1"/>
+    <w:lsdException w:name="Table Grid 2" w:semiHidden="1" w:unhideWhenUsed="1"/>
+    <w:lsdException w:name="Table Grid 3" w:semiHidden="1" w:unhideWhenUsed="1"/>
+    <w:lsdException w:name="Table Grid 4" w:semiHidden="1" w:unhideWhenUsed="1"/>
+    <w:lsdException w:name="Table Grid 5" w:semiHidden="1" w:unhideWhenUsed="1"/>
+    <w:lsdException w:name="Table Grid 6" w:semiHidden="1" w:unhideWhenUsed="1"/>
+    <w:lsdException w:name="Table Grid 7" w:semiHidden="1" w:unhideWhenUsed="1"/>
+    <w:lsdException w:name="Table Grid 8" w:semiHidden="1" w:unhideWhenUsed="1"/>
+    <w:lsdException w:name="Table List 1" w:semiHidden="1" w:unhideWhenUsed="1"/>
+    <w:lsdException w:name="Table List 2" w:semiHidden="1" w:unhideWhenUsed="1"/>
+    <w:lsdException w:name="Table List 3" w:semiHidden="1" w:unhideWhenUsed="1"/>
+    <w:lsdException w:name="Table List 4" w:semiHidden="1" w:unhideWhenUsed="1"/>
+    <w:lsdException w:name="Table List 5" w:semiHidden="1" w:unhideWhenUsed="1"/>
+    <w:lsdException w:name="Table List 6" w:semiHidden="1" w:unhideWhenUsed="1"/>
+    <w:lsdException w:name="Table List 7" w:semiHidden="1" w:unhideWhenUsed="1"/>
+    <w:lsdException w:name="Table List 8" w:semiHidden="1" w:unhideWhenUsed="1"/>
+    <w:lsdException w:name="Table 3D effects 1" w:semiHidden="1" w:unhideWhenUsed="1"/>
+    <w:lsdException w:name="Table 3D effects 2" w:semiHidden="1" w:unhideWhenUsed="1"/>
+    <w:lsdException w:name="Table 3D effects 3" w:semiHidden="1" w:unhideWhenUsed="1"/>
+    <w:lsdException w:name="Table Contemporary" w:semiHidden="1" w:unhideWhenUsed="1"/>
+    <w:lsdException w:name="Table Elegant" w:semiHidden="1" w:unhideWhenUsed="1"/>
+    <w:lsdException w:name="Table Professional" w:semiHidden="1" w:unhideWhenUsed="1"/>
+    <w:lsdException w:name="Table Subtle 1" w:semiHidden="1" w:unhideWhenUsed="1"/>
+    <w:lsdException w:name="Table Subtle 2" w:semiHidden="1" w:unhideWhenUsed="1"/>
+    <w:lsdException w:name="Table Web 1" w:semiHidden="1" w:unhideWhenUsed="1"/>
+    <w:lsdException w:name="Table Web 2" w:semiHidden="1" w:unhideWhenUsed="1"/>
+    <w:lsdException w:name="Table Web 3" w:semiHidden="1" w:unhideWhenUsed="1"/>
+    <w:lsdException w:name="Balloon Text" w:semiHidden="1" w:unhideWhenUsed="1"/>
+    <w:lsdException w:name="Table Grid" w:uiPriority="39"/>
+    <w:lsdException w:name="Table Theme" w:semiHidden="1" w:unhideWhenUsed="1"/>
+    <w:lsdException w:name="Placeholder Text" w:semiHidden="1"/>
+    <w:lsdException w:name="No Spacing" w:uiPriority="1" w:qFormat="1"/>
+    <w:lsdException w:name="Light Shading" w:uiPriority="60"/>
+    <w:lsdException w:name="Light List" w:uiPriority="61"/>
+    <w:lsdException w:name="Light Grid" w:uiPriority="62"/>
+    <w:lsdException w:name="Medium Shading 1" w:uiPriority="63"/>
+    <w:lsdException w:name="Medium Shading 2" w:uiPriority="64"/>
+    <w:lsdException w:name="Medium List 1" w:uiPriority="65"/>
+    <w:lsdException w:name="Medium List 2" w:uiPriority="66"/>
+    <w:lsdException w:name="Medium Grid 1" w:uiPriority="67"/>
+    <w:lsdException w:name="Medium Grid 2" w:uiPriority="68"/>
+    <w:lsdException w:name="Medium Grid 3" w:uiPriority="69"/>
+    <w:lsdException w:name="Dark List" w:uiPriority="70"/>
+    <w:lsdException w:name="Colorful Shading" w:uiPriority="71"/>
+    <w:lsdException w:name="Colorful List" w:uiPriority="72"/>
+    <w:lsdException w:name="Colorful Grid" w:uiPriority="73"/>
+    <w:lsdException w:name="Light Shading Accent 1" w:uiPriority="60"/>
+    <w:lsdException w:name="Light List Accent 1" w:uiPriority="61"/>
+    <w:lsdException w:name="Light Grid Accent 1" w:uiPriority="62"/>
+    <w:lsdException w:name="Medium Shading 1 Accent 1" w:uiPriority="63"/>
+    <w:lsdException w:name="Medium Shading 2 Accent 1" w:uiPriority="64"/>
+    <w:lsdException w:name="Medium List 1 Accent 1" w:uiPriority="65"/>
+    <w:lsdException w:name="Revision" w:semiHidden="1"/>
+    <w:lsdException w:name="List Paragraph" w:uiPriority="34" w:qFormat="1"/>
+    <w:lsdException w:name="Quote" w:uiPriority="29" w:qFormat="1"/>
+    <w:lsdException w:name="Intense Quote" w:uiPriority="30" w:qFormat="1"/>
+    <w:lsdException w:name="Medium List 2 Accent 1" w:uiPriority="66"/>
+    <w:lsdException w:name="Medium Grid 1 Accent 1" w:uiPriority="67"/>
+    <w:lsdException w:name="Medium Grid 2 Accent 1" w:uiPriority="68"/>
+    <w:lsdException w:name="Medium Grid 3 Accent 1" w:uiPriority="69"/>
+    <w:lsdException w:name="Dark List Accent 1" w:uiPriority="70"/>
+    <w:lsdException w:name="Colorful Shading Accent 1" w:uiPriority="71"/>
+    <w:lsdException w:name="Colorful List Accent 1" w:uiPriority="72"/>
+    <w:lsdException w:name="Colorful Grid Accent 1" w:uiPriority="73"/>
+    <w:lsdException w:name="Light Shading Accent 2" w:uiPriority="60"/>
+    <w:lsdException w:name="Light List Accent 2" w:uiPriority="61"/>
+    <w:lsdException w:name="Light Grid Accent 2" w:uiPriority="62"/>
+    <w:lsdException w:name="Medium Shading 1 Accent 2" w:uiPriority="63"/>
+    <w:lsdException w:name="Medium Shading 2 Accent 2" w:uiPriority="64"/>
+    <w:lsdException w:name="Medium List 1 Accent 2" w:uiPriority="65"/>
+    <w:lsdException w:name="Medium List 2 Accent 2" w:uiPriority="66"/>
+    <w:lsdException w:name="Medium Grid 1 Accent 2" w:uiPriority="67"/>
+    <w:lsdException w:name="Medium Grid 2 Accent 2" w:uiPriority="68"/>
+    <w:lsdException w:name="Medium Grid 3 Accent 2" w:uiPriority="69"/>
+    <w:lsdException w:name="Dark List Accent 2" w:uiPriority="70"/>
+    <w:lsdException w:name="Colorful Shading Accent 2" w:uiPriority="71"/>
+    <w:lsdException w:name="Colorful List Accent 2" w:uiPriority="72"/>
+    <w:lsdException w:name="Colorful Grid Accent 2" w:uiPriority="73"/>
+    <w:lsdException w:name="Light Shading Accent 3" w:uiPriority="60"/>
+    <w:lsdException w:name="Light List Accent 3" w:uiPriority="61"/>
+    <w:lsdException w:name="Light Grid Accent 3" w:uiPriority="62"/>
+    <w:lsdException w:name="Medium Shading 1 Accent 3" w:uiPriority="63"/>
+    <w:lsdException w:name="Medium Shading 2 Accent 3" w:uiPriority="64"/>
+    <w:lsdException w:name="Medium List 1 Accent 3" w:uiPriority="65"/>
+    <w:lsdException w:name="Medium List 2 Accent 3" w:uiPriority="66"/>
+    <w:lsdException w:name="Medium Grid 1 Accent 3" w:uiPriority="67"/>
+    <w:lsdException w:name="Medium Grid 2 Accent 3" w:uiPriority="68"/>
+    <w:lsdException w:name="Medium Grid 3 Accent 3" w:uiPriority="69"/>
+    <w:lsdException w:name="Dark List Accent 3" w:uiPriority="70"/>
+    <w:lsdException w:name="Colorful Shading Accent 3" w:uiPriority="71"/>
+    <w:lsdException w:name="Colorful List Accent 3" w:uiPriority="72"/>
+    <w:lsdException w:name="Colorful Grid Accent 3" w:uiPriority="73"/>
+    <w:lsdException w:name="Light Shading Accent 4" w:uiPriority="60"/>
+    <w:lsdException w:name="Light List Accent 4" w:uiPriority="61"/>
+    <w:lsdException w:name="Light Grid Accent 4" w:uiPriority="62"/>
+    <w:lsdException w:name="Medium Shading 1 Accent 4" w:uiPriority="63"/>
+    <w:lsdException w:name="Medium Shading 2 Accent 4" w:uiPriority="64"/>
+    <w:lsdException w:name="Medium List 1 Accent 4" w:uiPriority="65"/>
+    <w:lsdException w:name="Medium List 2 Accent 4" w:uiPriority="66"/>
+    <w:lsdException w:name="Medium Grid 1 Accent 4" w:uiPriority="67"/>
+    <w:lsdException w:name="Medium Grid 2 Accent 4" w:uiPriority="68"/>
+    <w:lsdException w:name="Medium Grid 3 Accent 4" w:uiPriority="69"/>
+    <w:lsdException w:name="Dark List Accent 4" w:uiPriority="70"/>
+    <w:lsdException w:name="Colorful Shading Accent 4" w:uiPriority="71"/>
+    <w:lsdException w:name="Colorful List Accent 4" w:uiPriority="72"/>
+    <w:lsdException w:name="Colorful Grid Accent 4" w:uiPriority="73"/>
+    <w:lsdException w:name="Light Shading Accent 5" w:uiPriority="60"/>
+    <w:lsdException w:name="Light List Accent 5" w:uiPriority="61"/>
+    <w:lsdException w:name="Light Grid Accent 5" w:uiPriority="62"/>
+    <w:lsdException w:name="Medium Shading 1 Accent 5" w:uiPriority="63"/>
+    <w:lsdException w:name="Medium Shading 2 Accent 5" w:uiPriority="64"/>
+    <w:lsdException w:name="Medium List 1 Accent 5" w:uiPriority="65"/>
+    <w:lsdException w:name="Medium List 2 Accent 5" w:uiPriority="66"/>
+    <w:lsdException w:name="Medium Grid 1 Accent 5" w:uiPriority="67"/>
+    <w:lsdException w:name="Medium Grid 2 Accent 5" w:uiPriority="68"/>
+    <w:lsdException w:name="Medium Grid 3 Accent 5" w:uiPriority="69"/>
+    <w:lsdException w:name="Dark List Accent 5" w:uiPriority="70"/>
+    <w:lsdException w:name="Colorful Shading Accent 5" w:uiPriority="71"/>
+    <w:lsdException w:name="Colorful List Accent 5" w:uiPriority="72"/>
+    <w:lsdException w:name="Colorful Grid Accent 5" w:uiPriority="73"/>
+    <w:lsdException w:name="Light Shading Accent 6" w:uiPriority="60"/>
+    <w:lsdException w:name="Light List Accent 6" w:uiPriority="61"/>
+    <w:lsdException w:name="Light Grid Accent 6" w:uiPriority="62"/>
+    <w:lsdException w:name="Medium Shading 1 Accent 6" w:uiPriority="63"/>
+    <w:lsdException w:name="Medium Shading 2 Accent 6" w:uiPriority="64"/>
+    <w:lsdException w:name="Medium List 1 Accent 6" w:uiPriority="65"/>
+    <w:lsdException w:name="Medium List 2 Accent 6" w:uiPriority="66"/>
+    <w:lsdException w:name="Medium Grid 1 Accent 6" w:uiPriority="67"/>
+    <w:lsdException w:name="Medium Grid 2 Accent 6" w:uiPriority="68"/>
+    <w:lsdException w:name="Medium Grid 3 Accent 6" w:uiPriority="69"/>
+    <w:lsdException w:name="Dark List Accent 6" w:uiPriority="70"/>
+    <w:lsdException w:name="Colorful Shading Accent 6" w:uiPriority="71"/>
+    <w:lsdException w:name="Colorful List Accent 6" w:uiPriority="72"/>
+    <w:lsdException w:name="Colorful Grid Accent 6" w:uiPriority="73"/>
+    <w:lsdException w:name="Subtle Emphasis" w:uiPriority="19" w:qFormat="1"/>
+    <w:lsdException w:name="Intense Emphasis" w:uiPriority="21" w:qFormat="1"/>
+    <w:lsdException w:name="Subtle Reference" w:uiPriority="31" w:qFormat="1"/>
+    <w:lsdException w:name="Intense Reference" w:uiPriority="32" w:qFormat="1"/>
+    <w:lsdException w:name="Book Title" w:uiPriority="33" w:qFormat="1"/>
+    <w:lsdException w:name="Bibliography" w:semiHidden="1" w:uiPriority="37" w:unhideWhenUsed="1"/>
+    <w:lsdException w:name="TOC Heading" w:semiHidden="1" w:uiPriority="39" w:unhideWhenUsed="1" w:qFormat="1"/>
+    <w:lsdException w:name="Plain Table 1" w:uiPriority="41"/>
+    <w:lsdException w:name="Plain Table 2" w:uiPriority="42"/>
+    <w:lsdException w:name="Plain Table 3" w:uiPriority="43"/>
+    <w:lsdException w:name="Plain Table 4" w:uiPriority="44"/>
+    <w:lsdException w:name="Plain Table 5" w:uiPriority="45"/>
+    <w:lsdException w:name="Grid Table Light" w:uiPriority="40"/>
+    <w:lsdException w:name="Grid Table 1 Light" w:uiPriority="46"/>
+    <w:lsdException w:name="Grid Table 2" w:uiPriority="47"/>
+    <w:lsdException w:name="Grid Table 3" w:uiPriority="48"/>
+    <w:lsdException w:name="Grid Table 4" w:uiPriority="49"/>
+    <w:lsdException w:name="Grid Table 5 Dark" w:uiPriority="50"/>
+    <w:lsdException w:name="Grid Table 6 Colorful" w:uiPriority="51"/>
+    <w:lsdException w:name="Grid Table 7 Colorful" w:uiPriority="52"/>
+    <w:lsdException w:name="Grid Table 1 Light Accent 1" w:uiPriority="46"/>
+    <w:lsdException w:name="Grid Table 2 Accent 1" w:uiPriority="47"/>
+    <w:lsdException w:name="Grid Table 3 Accent 1" w:uiPriority="48"/>
+    <w:lsdException w:name="Grid Table 4 Accent 1" w:uiPriority="49"/>
+    <w:lsdException w:name="Grid Table 5 Dark Accent 1" w:uiPriority="50"/>
+    <w:lsdException w:name="Grid Table 6 Colorful Accent 1" w:uiPriority="51"/>
+    <w:lsdException w:name="Grid Table 7 Colorful Accent 1" w:uiPriority="52"/>
+    <w:lsdException w:name="Grid Table 1 Light Accent 2" w:uiPriority="46"/>
+    <w:lsdException w:name="Grid Table 2 Accent 2" w:uiPriority="47"/>
+    <w:lsdException w:name="Grid Table 3 Accent 2" w:uiPriority="48"/>
+    <w:lsdException w:name="Grid Table 4 Accent 2" w:uiPriority="49"/>
+    <w:lsdException w:name="Grid Table 5 Dark Accent 2" w:uiPriority="50"/>
+    <w:lsdException w:name="Grid Table 6 Colorful Accent 2" w:uiPriority="51"/>
+    <w:lsdException w:name="Grid Table 7 Colorful Accent 2" w:uiPriority="52"/>
+    <w:lsdException w:name="Grid Table 1 Light Accent 3" w:uiPriority="46"/>
+    <w:lsdException w:name="Grid Table 2 Accent 3" w:uiPriority="47"/>
+    <w:lsdException w:name="Grid Table 3 Accent 3" w:uiPriority="48"/>
+    <w:lsdException w:name="Grid Table 4 Accent 3" w:uiPriority="49"/>
+    <w:lsdException w:name="Grid Table 5 Dark Accent 3" w:uiPriority="50"/>
+    <w:lsdException w:name="Grid Table 6 Colorful Accent 3" w:uiPriority="51"/>
+    <w:lsdException w:name="Grid Table 7 Colorful Accent 3" w:uiPriority="52"/>
+    <w:lsdException w:name="Grid Table 1 Light Accent 4" w:uiPriority="46"/>
+    <w:lsdException w:name="Grid Table 2 Accent 4" w:uiPriority="47"/>
+    <w:lsdException w:name="Grid Table 3 Accent 4" w:uiPriority="48"/>
+    <w:lsdException w:name="Grid Table 4 Accent 4" w:uiPriority="49"/>
+    <w:lsdException w:name="Grid Table 5 Dark Accent 4" w:uiPriority="50"/>
+    <w:lsdException w:name="Grid Table 6 Colorful Accent 4" w:uiPriority="51"/>
+    <w:lsdException w:name="Grid Table 7 Colorful Accent 4" w:uiPriority="52"/>
+    <w:lsdException w:name="Grid Table 1 Light Accent 5" w:uiPriority="46"/>
+    <w:lsdException w:name="Grid Table 2 Accent 5" w:uiPriority="47"/>
+    <w:lsdException w:name="Grid Table 3 Accent 5" w:uiPriority="48"/>
+    <w:lsdException w:name="Grid Table 4 Accent 5" w:uiPriority="49"/>
+    <w:lsdException w:name="Grid Table 5 Dark Accent 5" w:uiPriority="50"/>
+    <w:lsdException w:name="Grid Table 6 Colorful Accent 5" w:uiPriority="51"/>
+    <w:lsdException w:name="Grid Table 7 Colorful Accent 5" w:uiPriority="52"/>
+    <w:lsdException w:name="Grid Table 1 Light Accent 6" w:uiPriority="46"/>
+    <w:lsdException w:name="Grid Table 2 Accent 6" w:uiPriority="47"/>
+    <w:lsdException w:name="Grid Table 3 Accent 6" w:uiPriority="48"/>
+    <w:lsdException w:name="Grid Table 4 Accent 6" w:uiPriority="49"/>
+    <w:lsdException w:name="Grid Table 5 Dark Accent 6" w:uiPriority="50"/>
+    <w:lsdException w:name="Grid Table 6 Colorful Accent 6" w:uiPriority="51"/>
+    <w:lsdException w:name="Grid Table 7 Colorful Accent 6" w:uiPriority="52"/>
+    <w:lsdException w:name="List Table 1 Light" w:uiPriority="46"/>
+    <w:lsdException w:name="List Table 2" w:uiPriority="47"/>
+    <w:lsdException w:name="List Table 3" w:uiPriority="48"/>
+    <w:lsdException w:name="List Table 4" w:uiPriority="49"/>
+    <w:lsdException w:name="List Table 5 Dark" w:uiPriority="50"/>
+    <w:lsdException w:name="List Table 6 Colorful" w:uiPriority="51"/>
+    <w:lsdException w:name="List Table 7 Colorful" w:uiPriority="52"/>
+    <w:lsdException w:name="List Table 1 Light Accent 1" w:uiPriority="46"/>
+    <w:lsdException w:name="List Table 2 Accent 1" w:uiPriority="47"/>
+    <w:lsdException w:name="List Table 3 Accent 1" w:uiPriority="48"/>
+    <w:lsdException w:name="List Table 4 Accent 1" w:uiPriority="49"/>
+    <w:lsdException w:name="List Table 5 Dark Accent 1" w:uiPriority="50"/>
+    <w:lsdException w:name="List Table 6 Colorful Accent 1" w:uiPriority="51"/>
+    <w:lsdException w:name="List Table 7 Colorful Accent 1" w:uiPriority="52"/>
+    <w:lsdException w:name="List Table 1 Light Accent 2" w:uiPriority="46"/>
+    <w:lsdException w:name="List Table 2 Accent 2" w:uiPriority="47"/>
+    <w:lsdException w:name="List Table 3 Accent 2" w:uiPriority="48"/>
+    <w:lsdException w:name="List Table 4 Accent 2" w:uiPriority="49"/>
+    <w:lsdException w:name="List Table 5 Dark Accent 2" w:uiPriority="50"/>
+    <w:lsdException w:name="List Table 6 Colorful Accent 2" w:uiPriority="51"/>
+    <w:lsdException w:name="List Table 7 Colorful Accent 2" w:uiPriority="52"/>
+    <w:lsdException w:name="List Table 1 Light Accent 3" w:uiPriority="46"/>
+    <w:lsdException w:name="List Table 2 Accent 3" w:uiPriority="47"/>
+    <w:lsdException w:name="List Table 3 Accent 3" w:uiPriority="48"/>
+    <w:lsdException w:name="List Table 4 Accent 3" w:uiPriority="49"/>
+    <w:lsdException w:name="List Table 5 Dark Accent 3" w:uiPriority="50"/>
+    <w:lsdException w:name="List Table 6 Colorful Accent 3" w:uiPriority="51"/>
+    <w:lsdException w:name="List Table 7 Colorful Accent 3" w:uiPriority="52"/>
+    <w:lsdException w:name="List Table 1 Light Accent 4" w:uiPriority="46"/>
+    <w:lsdException w:name="List Table 2 Accent 4" w:uiPriority="47"/>
+    <w:lsdException w:name="List Table 3 Accent 4" w:uiPriority="48"/>
+    <w:lsdException w:name="List Table 4 Accent 4" w:uiPriority="49"/>
+    <w:lsdException w:name="List Table 5 Dark Accent 4" w:uiPriority="50"/>
+    <w:lsdException w:name="List Table 6 Colorful Accent 4" w:uiPriority="51"/>
+    <w:lsdException w:name="List Table 7 Colorful Accent 4" w:uiPriority="52"/>
+    <w:lsdException w:name="List Table 1 Light Accent 5" w:uiPriority="46"/>
+    <w:lsdException w:name="List Table 2 Accent 5" w:uiPriority="47"/>
+    <w:lsdException w:name="List Table 3 Accent 5" w:uiPriority="48"/>
+    <w:lsdException w:name="List Table 4 Accent 5" w:uiPriority="49"/>
+    <w:lsdException w:name="List Table 5 Dark Accent 5" w:uiPriority="50"/>
+    <w:lsdException w:name="List Table 6 Colorful Accent 5" w:uiPriority="51"/>
+    <w:lsdException w:name="List Table 7 Colorful Accent 5" w:uiPriority="52"/>
+    <w:lsdException w:name="List Table 1 Light Accent 6" w:uiPriority="46"/>
+    <w:lsdException w:name="List Table 2 Accent 6" w:uiPriority="47"/>
+    <w:lsdException w:name="List Table 3 Accent 6" w:uiPriority="48"/>
+    <w:lsdException w:name="List Table 4 Accent 6" w:uiPriority="49"/>
+    <w:lsdException w:name="List Table 5 Dark Accent 6" w:uiPriority="50"/>
+    <w:lsdException w:name="List Table 6 Colorful Accent 6" w:uiPriority="51"/>
+    <w:lsdException w:name="List Table 7 Colorful Accent 6" w:uiPriority="52"/>
+    <w:lsdException w:name="Mention" w:semiHidden="1" w:unhideWhenUsed="1"/>
+    <w:lsdException w:name="Smart Hyperlink" w:semiHidden="1" w:unhideWhenUsed="1"/>
+    <w:lsdException w:name="Hashtag" w:semiHidden="1" w:unhideWhenUsed="1"/>
+    <w:lsdException w:name="Unresolved Mention" w:semiHidden="1" w:unhideWhenUsed="1"/>
+    <w:lsdException w:name="Smart Link" w:semiHidden="1" w:unhideWhenUsed="1"/>
+  </w:latentStyles>
+  <w:style w:type="paragraph" w:default="1" w:styleId="Binhthng">
+    <w:name w:val="Normal"/>
+    <w:qFormat/>
+  </w:style>
+  <w:style w:type="character" w:default="1" w:styleId="Phngmcinhcuaoanvn">
+    <w:name w:val="Default Paragraph Font"/>
+    <w:uiPriority w:val="1"/>
+    <w:semiHidden/>
+    <w:unhideWhenUsed/>
+  </w:style>
+  <w:style w:type="table" w:default="1" w:styleId="BangThngthng">
+    <w:name w:val="Normal Table"/>
+    <w:uiPriority w:val="99"/>
+    <w:semiHidden/>
+    <w:unhideWhenUsed/>
+    <w:tblPr>
+      <w:tblInd w:w="0" w:type="dxa"/>
+      <w:tblCellMar>
+        <w:top w:w="0" w:type="dxa"/>
+        <w:left w:w="108" w:type="dxa"/>
+        <w:bottom w:w="0" w:type="dxa"/>
+        <w:right w:w="108" w:type="dxa"/>
+      </w:tblCellMar>
+    </w:tblPr>
+  </w:style>
+  <w:style w:type="numbering" w:default="1" w:styleId="Khngco">
+    <w:name w:val="No List"/>
+    <w:uiPriority w:val="99"/>
+    <w:semiHidden/>
+    <w:unhideWhenUsed/>
+  </w:style>
+  <w:style w:type="character" w:styleId="VnbanChdanhsn">
+    <w:name w:val="Placeholder Text"/>
+    <w:basedOn w:val="Phngmcinhcuaoanvn"/>
+    <w:uiPriority w:val="99"/>
+    <w:semiHidden/>
+    <w:rsid w:val="00A70FC3"/>
+    <w:rPr>
+      <w:color w:val="808080"/>
+    </w:rPr>
+  </w:style>
+  <w:style w:type="paragraph" w:customStyle="1" w:styleId="BCF12687755F4B8983D6DB3DD7DD030A">
+    <w:name w:val="BCF12687755F4B8983D6DB3DD7DD030A"/>
+    <w:rsid w:val="00A70FC3"/>
+  </w:style>
+</w:styles>
+</file>
+
+<file path=word/glossary/webSettings.xml><?xml version="1.0" encoding="utf-8"?>
+<w:webSettings xmlns:mc="http://schemas.openxmlformats.org/markup-compatibility/2006" xmlns:r="http://schemas.openxmlformats.org/officeDocument/2006/relationships" xmlns:w="http://schemas.openxmlformats.org/wordprocessingml/2006/main" xmlns:w14="http://schemas.microsoft.com/office/word/2010/wordml" xmlns:w15="http://schemas.microsoft.com/office/word/2012/wordml" xmlns:w16cex="http://schemas.microsoft.com/office/word/2018/wordml/cex" xmlns:w16cid="http://schemas.microsoft.com/office/word/2016/wordml/cid" xmlns:w16="http://schemas.microsoft.com/office/word/2018/wordml" xmlns:w16sdtdh="http://schemas.microsoft.com/office/word/2020/wordml/sdtdatahash" xmlns:w16se="http://schemas.microsoft.com/office/word/2015/wordml/symex" mc:Ignorable="w14 w15 w16se w16cid w16 w16cex w16sdtdh">
+  <w:optimizeForBrowser/>
+  <w:allowPNG/>
+</w:webSettings>
 </file>
 
 <file path=word/theme/theme1.xml><?xml version="1.0" encoding="utf-8"?>
@@ -1594,4 +3925,16 @@
     </a:ext>
   </a:extLst>
 </a:theme>
+</file>
+
+<file path=customXml/item1.xml><?xml version="1.0" encoding="utf-8"?>
+<b:Sources xmlns:b="http://schemas.openxmlformats.org/officeDocument/2006/bibliography" xmlns="http://schemas.openxmlformats.org/officeDocument/2006/bibliography" SelectedStyle="\APASixthEditionOfficeOnline.xsl" StyleName="APA" Version="6"/>
+</file>
+
+<file path=customXml/itemProps1.xml><?xml version="1.0" encoding="utf-8"?>
+<ds:datastoreItem xmlns:ds="http://schemas.openxmlformats.org/officeDocument/2006/customXml" ds:itemID="{24D5C67D-5176-4BEF-9902-68298ABA5214}">
+  <ds:schemaRefs>
+    <ds:schemaRef ds:uri="http://schemas.openxmlformats.org/officeDocument/2006/bibliography"/>
+  </ds:schemaRefs>
+</ds:datastoreItem>
 </file>
</xml_diff>